<commit_message>
docs: update Assigment-1 lab report
</commit_message>
<xml_diff>
--- a/Assignment-1/操作系统原理实验一.docx
+++ b/Assignment-1/操作系统原理实验一.docx
@@ -70,7 +70,6 @@
       <w:pPr>
         <w:jc w:val="center"/>
         <w:rPr>
-          <w:rFonts w:hint="eastAsia"/>
           <w:b/>
           <w:bCs/>
           <w:sz w:val="22"/>
@@ -121,26 +120,26 @@
       <w:pPr>
         <w:ind w:firstLineChars="200" w:firstLine="420"/>
         <w:rPr>
-          <w:rFonts w:ascii="宋体" w:eastAsia="宋体" w:hAnsi="宋体"/>
-        </w:rPr>
-      </w:pPr>
-      <w:r>
-        <w:rPr>
-          <w:rFonts w:ascii="宋体" w:eastAsia="宋体" w:hAnsi="宋体" w:hint="eastAsia"/>
+          <w:rFonts w:ascii="华文中宋" w:eastAsia="华文中宋" w:hAnsi="华文中宋"/>
+        </w:rPr>
+      </w:pPr>
+      <w:r>
+        <w:rPr>
+          <w:rFonts w:ascii="华文中宋" w:eastAsia="华文中宋" w:hAnsi="华文中宋" w:hint="eastAsia"/>
         </w:rPr>
         <w:t>实现运行原生的</w:t>
       </w:r>
       <w:proofErr w:type="spellStart"/>
       <w:r>
         <w:rPr>
-          <w:rFonts w:ascii="宋体" w:eastAsia="宋体" w:hAnsi="宋体" w:hint="eastAsia"/>
+          <w:rFonts w:ascii="华文中宋" w:eastAsia="华文中宋" w:hAnsi="华文中宋" w:hint="eastAsia"/>
         </w:rPr>
         <w:t>linux</w:t>
       </w:r>
       <w:proofErr w:type="spellEnd"/>
       <w:r>
         <w:rPr>
-          <w:rFonts w:ascii="宋体" w:eastAsia="宋体" w:hAnsi="宋体" w:hint="eastAsia"/>
+          <w:rFonts w:ascii="华文中宋" w:eastAsia="华文中宋" w:hAnsi="华文中宋" w:hint="eastAsia"/>
         </w:rPr>
         <w:t>程序，实现输入输出重定向，管道符</w:t>
       </w:r>
@@ -181,15 +180,491 @@
           <w:b/>
           <w:bCs/>
         </w:rPr>
-        <w:t>一、</w:t>
-      </w:r>
-      <w:r>
-        <w:rPr>
-          <w:rFonts w:eastAsiaTheme="minorHAnsi" w:hint="eastAsia"/>
-          <w:b/>
-          <w:bCs/>
-        </w:rPr>
-        <w:t>执行简单命令</w:t>
+        <w:t>一、执行简单命令</w:t>
+      </w:r>
+    </w:p>
+    <w:p>
+      <w:pPr>
+        <w:ind w:firstLineChars="200" w:firstLine="420"/>
+        <w:rPr>
+          <w:rFonts w:ascii="华文中宋" w:eastAsia="华文中宋" w:hAnsi="华文中宋"/>
+        </w:rPr>
+      </w:pPr>
+      <w:r>
+        <w:rPr>
+          <w:rFonts w:ascii="华文中宋" w:eastAsia="华文中宋" w:hAnsi="华文中宋" w:hint="eastAsia"/>
+        </w:rPr>
+        <w:t>根据手册指引，找到了</w:t>
+      </w:r>
+      <w:proofErr w:type="spellStart"/>
+      <w:r>
+        <w:rPr>
+          <w:rFonts w:ascii="华文中宋" w:eastAsia="华文中宋" w:hAnsi="华文中宋" w:hint="eastAsia"/>
+        </w:rPr>
+        <w:t>runcmd</w:t>
+      </w:r>
+      <w:proofErr w:type="spellEnd"/>
+      <w:r>
+        <w:rPr>
+          <w:rFonts w:ascii="华文中宋" w:eastAsia="华文中宋" w:hAnsi="华文中宋" w:hint="eastAsia"/>
+        </w:rPr>
+        <w:t>所在位置，并用man</w:t>
+      </w:r>
+      <w:r>
+        <w:rPr>
+          <w:rFonts w:ascii="华文中宋" w:eastAsia="华文中宋" w:hAnsi="华文中宋"/>
+        </w:rPr>
+        <w:t xml:space="preserve"> 3</w:t>
+      </w:r>
+      <w:r>
+        <w:rPr>
+          <w:rFonts w:ascii="华文中宋" w:eastAsia="华文中宋" w:hAnsi="华文中宋" w:hint="eastAsia"/>
+        </w:rPr>
+        <w:t xml:space="preserve"> exec</w:t>
+      </w:r>
+      <w:r>
+        <w:rPr>
+          <w:rFonts w:ascii="华文中宋" w:eastAsia="华文中宋" w:hAnsi="华文中宋"/>
+        </w:rPr>
+        <w:t xml:space="preserve"> </w:t>
+      </w:r>
+      <w:r>
+        <w:rPr>
+          <w:rFonts w:ascii="华文中宋" w:eastAsia="华文中宋" w:hAnsi="华文中宋" w:hint="eastAsia"/>
+        </w:rPr>
+        <w:t>查看了exec函数原型。在</w:t>
+      </w:r>
+      <w:proofErr w:type="spellStart"/>
+      <w:r>
+        <w:rPr>
+          <w:rFonts w:ascii="华文中宋" w:eastAsia="华文中宋" w:hAnsi="华文中宋"/>
+        </w:rPr>
+        <w:t>runcmd</w:t>
+      </w:r>
+      <w:proofErr w:type="spellEnd"/>
+      <w:r>
+        <w:rPr>
+          <w:rFonts w:ascii="华文中宋" w:eastAsia="华文中宋" w:hAnsi="华文中宋"/>
+        </w:rPr>
+        <w:t>函数中，编写了代码来处理简单命令。使用</w:t>
+      </w:r>
+      <w:proofErr w:type="spellStart"/>
+      <w:r>
+        <w:rPr>
+          <w:rFonts w:ascii="华文中宋" w:eastAsia="华文中宋" w:hAnsi="华文中宋"/>
+        </w:rPr>
+        <w:t>execv</w:t>
+      </w:r>
+      <w:proofErr w:type="spellEnd"/>
+      <w:r>
+        <w:rPr>
+          <w:rFonts w:ascii="华文中宋" w:eastAsia="华文中宋" w:hAnsi="华文中宋"/>
+        </w:rPr>
+        <w:t>函数来执行用户输入的命令，并在执行失败时打印错误消息。</w:t>
+      </w:r>
+    </w:p>
+    <w:p>
+      <w:pPr>
+        <w:ind w:firstLineChars="200" w:firstLine="420"/>
+        <w:rPr>
+          <w:rFonts w:ascii="华文中宋" w:eastAsia="华文中宋" w:hAnsi="华文中宋"/>
+        </w:rPr>
+      </w:pPr>
+      <w:r>
+        <w:rPr>
+          <w:rFonts w:ascii="华文中宋" w:eastAsia="华文中宋" w:hAnsi="华文中宋" w:hint="eastAsia"/>
+        </w:rPr>
+        <w:t>查阅资料得知，</w:t>
+      </w:r>
+    </w:p>
+    <w:p>
+      <w:pPr>
+        <w:ind w:firstLineChars="200" w:firstLine="420"/>
+        <w:rPr>
+          <w:rFonts w:ascii="华文中宋" w:eastAsia="华文中宋" w:hAnsi="华文中宋" w:hint="eastAsia"/>
+        </w:rPr>
+      </w:pPr>
+      <w:proofErr w:type="spellStart"/>
+      <w:r>
+        <w:rPr>
+          <w:rFonts w:ascii="华文中宋" w:eastAsia="华文中宋" w:hAnsi="华文中宋"/>
+        </w:rPr>
+        <w:t>execv</w:t>
+      </w:r>
+      <w:proofErr w:type="spellEnd"/>
+      <w:r>
+        <w:rPr>
+          <w:rFonts w:ascii="华文中宋" w:eastAsia="华文中宋" w:hAnsi="华文中宋"/>
+        </w:rPr>
+        <w:t xml:space="preserve"> 和 </w:t>
+      </w:r>
+      <w:proofErr w:type="spellStart"/>
+      <w:r>
+        <w:rPr>
+          <w:rFonts w:ascii="华文中宋" w:eastAsia="华文中宋" w:hAnsi="华文中宋"/>
+        </w:rPr>
+        <w:t>execvp</w:t>
+      </w:r>
+      <w:proofErr w:type="spellEnd"/>
+      <w:r>
+        <w:rPr>
+          <w:rFonts w:ascii="华文中宋" w:eastAsia="华文中宋" w:hAnsi="华文中宋"/>
+        </w:rPr>
+        <w:t xml:space="preserve"> 都是用于在一个进程中执行另一个程序的函数，它们属于类Unix操作系统的系统调用。它们之间的主要区别在于参数的传递方式和搜索可执行文件的方式。</w:t>
+      </w:r>
+    </w:p>
+    <w:p>
+      <w:pPr>
+        <w:ind w:firstLineChars="200" w:firstLine="420"/>
+        <w:rPr>
+          <w:rFonts w:ascii="华文中宋" w:eastAsia="华文中宋" w:hAnsi="华文中宋" w:hint="eastAsia"/>
+          <w:b/>
+          <w:bCs/>
+        </w:rPr>
+      </w:pPr>
+      <w:proofErr w:type="spellStart"/>
+      <w:r>
+        <w:rPr>
+          <w:rFonts w:ascii="华文中宋" w:eastAsia="华文中宋" w:hAnsi="华文中宋"/>
+          <w:b/>
+          <w:bCs/>
+        </w:rPr>
+        <w:t>execv</w:t>
+      </w:r>
+      <w:proofErr w:type="spellEnd"/>
+      <w:r>
+        <w:rPr>
+          <w:rFonts w:ascii="华文中宋" w:eastAsia="华文中宋" w:hAnsi="华文中宋"/>
+          <w:b/>
+          <w:bCs/>
+        </w:rPr>
+        <w:t xml:space="preserve"> 函数：</w:t>
+      </w:r>
+    </w:p>
+    <w:p>
+      <w:pPr>
+        <w:ind w:firstLineChars="200" w:firstLine="420"/>
+        <w:rPr>
+          <w:rFonts w:ascii="华文中宋" w:eastAsia="华文中宋" w:hAnsi="华文中宋"/>
+        </w:rPr>
+      </w:pPr>
+      <w:r>
+        <w:rPr>
+          <w:rFonts w:ascii="华文中宋" w:eastAsia="华文中宋" w:hAnsi="华文中宋" w:hint="eastAsia"/>
+        </w:rPr>
+        <w:t>原型：</w:t>
+      </w:r>
+      <w:r>
+        <w:rPr>
+          <w:rFonts w:ascii="华文中宋" w:eastAsia="华文中宋" w:hAnsi="华文中宋"/>
+        </w:rPr>
+        <w:t xml:space="preserve">int </w:t>
+      </w:r>
+      <w:proofErr w:type="spellStart"/>
+      <w:proofErr w:type="gramStart"/>
+      <w:r>
+        <w:rPr>
+          <w:rFonts w:ascii="华文中宋" w:eastAsia="华文中宋" w:hAnsi="华文中宋"/>
+        </w:rPr>
+        <w:t>execv</w:t>
+      </w:r>
+      <w:proofErr w:type="spellEnd"/>
+      <w:r>
+        <w:rPr>
+          <w:rFonts w:ascii="华文中宋" w:eastAsia="华文中宋" w:hAnsi="华文中宋"/>
+        </w:rPr>
+        <w:t>(</w:t>
+      </w:r>
+      <w:proofErr w:type="gramEnd"/>
+      <w:r>
+        <w:rPr>
+          <w:rFonts w:ascii="华文中宋" w:eastAsia="华文中宋" w:hAnsi="华文中宋"/>
+        </w:rPr>
+        <w:t xml:space="preserve">const char *path, char *const </w:t>
+      </w:r>
+      <w:proofErr w:type="spellStart"/>
+      <w:r>
+        <w:rPr>
+          <w:rFonts w:ascii="华文中宋" w:eastAsia="华文中宋" w:hAnsi="华文中宋"/>
+        </w:rPr>
+        <w:t>argv</w:t>
+      </w:r>
+      <w:proofErr w:type="spellEnd"/>
+      <w:r>
+        <w:rPr>
+          <w:rFonts w:ascii="华文中宋" w:eastAsia="华文中宋" w:hAnsi="华文中宋"/>
+        </w:rPr>
+        <w:t>[]);</w:t>
+      </w:r>
+    </w:p>
+    <w:p>
+      <w:pPr>
+        <w:ind w:firstLineChars="200" w:firstLine="420"/>
+        <w:rPr>
+          <w:rFonts w:ascii="华文中宋" w:eastAsia="华文中宋" w:hAnsi="华文中宋"/>
+        </w:rPr>
+      </w:pPr>
+      <w:r>
+        <w:rPr>
+          <w:rFonts w:ascii="华文中宋" w:eastAsia="华文中宋" w:hAnsi="华文中宋" w:hint="eastAsia"/>
+        </w:rPr>
+        <w:t>接受两个参数，第一个参数是要执行的程序的路径名，第二个参数是一个字符串数组，其中包含了传递给新程序的命令行参数。</w:t>
+      </w:r>
+    </w:p>
+    <w:p>
+      <w:pPr>
+        <w:ind w:firstLineChars="200" w:firstLine="420"/>
+        <w:rPr>
+          <w:rFonts w:ascii="华文中宋" w:eastAsia="华文中宋" w:hAnsi="华文中宋"/>
+        </w:rPr>
+      </w:pPr>
+      <w:r>
+        <w:rPr>
+          <w:rFonts w:ascii="华文中宋" w:eastAsia="华文中宋" w:hAnsi="华文中宋" w:hint="eastAsia"/>
+        </w:rPr>
+        <w:t>需要明确指定可执行文件的路径，即必须提供完整的路径，否则需要确保当前工作目录包含可执行文件。不会搜索</w:t>
+      </w:r>
+      <w:r>
+        <w:rPr>
+          <w:rFonts w:ascii="华文中宋" w:eastAsia="华文中宋" w:hAnsi="华文中宋"/>
+        </w:rPr>
+        <w:t xml:space="preserve"> PATH 环境变量中指定的目录，因此需要提供完整路径或者在当前目录中执行可执行文件。</w:t>
+      </w:r>
+    </w:p>
+    <w:p>
+      <w:pPr>
+        <w:ind w:firstLineChars="200" w:firstLine="420"/>
+        <w:rPr>
+          <w:rFonts w:ascii="华文中宋" w:eastAsia="华文中宋" w:hAnsi="华文中宋"/>
+          <w:b/>
+          <w:bCs/>
+        </w:rPr>
+      </w:pPr>
+      <w:proofErr w:type="spellStart"/>
+      <w:r>
+        <w:rPr>
+          <w:rFonts w:ascii="华文中宋" w:eastAsia="华文中宋" w:hAnsi="华文中宋"/>
+          <w:b/>
+          <w:bCs/>
+        </w:rPr>
+        <w:t>execvp</w:t>
+      </w:r>
+      <w:proofErr w:type="spellEnd"/>
+      <w:r>
+        <w:rPr>
+          <w:rFonts w:ascii="华文中宋" w:eastAsia="华文中宋" w:hAnsi="华文中宋"/>
+          <w:b/>
+          <w:bCs/>
+        </w:rPr>
+        <w:t xml:space="preserve"> 函数：</w:t>
+      </w:r>
+    </w:p>
+    <w:p>
+      <w:pPr>
+        <w:ind w:firstLineChars="200" w:firstLine="420"/>
+        <w:rPr>
+          <w:rFonts w:ascii="华文中宋" w:eastAsia="华文中宋" w:hAnsi="华文中宋"/>
+        </w:rPr>
+      </w:pPr>
+      <w:r>
+        <w:rPr>
+          <w:rFonts w:ascii="华文中宋" w:eastAsia="华文中宋" w:hAnsi="华文中宋" w:hint="eastAsia"/>
+        </w:rPr>
+        <w:t>原型：</w:t>
+      </w:r>
+      <w:r>
+        <w:rPr>
+          <w:rFonts w:ascii="华文中宋" w:eastAsia="华文中宋" w:hAnsi="华文中宋"/>
+        </w:rPr>
+        <w:t xml:space="preserve">int </w:t>
+      </w:r>
+      <w:proofErr w:type="spellStart"/>
+      <w:proofErr w:type="gramStart"/>
+      <w:r>
+        <w:rPr>
+          <w:rFonts w:ascii="华文中宋" w:eastAsia="华文中宋" w:hAnsi="华文中宋"/>
+        </w:rPr>
+        <w:t>execvp</w:t>
+      </w:r>
+      <w:proofErr w:type="spellEnd"/>
+      <w:r>
+        <w:rPr>
+          <w:rFonts w:ascii="华文中宋" w:eastAsia="华文中宋" w:hAnsi="华文中宋"/>
+        </w:rPr>
+        <w:t>(</w:t>
+      </w:r>
+      <w:proofErr w:type="gramEnd"/>
+      <w:r>
+        <w:rPr>
+          <w:rFonts w:ascii="华文中宋" w:eastAsia="华文中宋" w:hAnsi="华文中宋"/>
+        </w:rPr>
+        <w:t xml:space="preserve">const char *file, char *const </w:t>
+      </w:r>
+      <w:proofErr w:type="spellStart"/>
+      <w:r>
+        <w:rPr>
+          <w:rFonts w:ascii="华文中宋" w:eastAsia="华文中宋" w:hAnsi="华文中宋"/>
+        </w:rPr>
+        <w:t>argv</w:t>
+      </w:r>
+      <w:proofErr w:type="spellEnd"/>
+      <w:r>
+        <w:rPr>
+          <w:rFonts w:ascii="华文中宋" w:eastAsia="华文中宋" w:hAnsi="华文中宋"/>
+        </w:rPr>
+        <w:t>[]);</w:t>
+      </w:r>
+    </w:p>
+    <w:p>
+      <w:pPr>
+        <w:ind w:firstLineChars="200" w:firstLine="420"/>
+        <w:rPr>
+          <w:rFonts w:ascii="华文中宋" w:eastAsia="华文中宋" w:hAnsi="华文中宋"/>
+        </w:rPr>
+      </w:pPr>
+      <w:r>
+        <w:rPr>
+          <w:rFonts w:ascii="华文中宋" w:eastAsia="华文中宋" w:hAnsi="华文中宋" w:hint="eastAsia"/>
+        </w:rPr>
+        <w:t>接受两个参数，第一个参数是要执行的程序的名称，第二个参数是一个字符串数组，其中包含了传递给新程序的命令行参数。</w:t>
+      </w:r>
+    </w:p>
+    <w:p>
+      <w:pPr>
+        <w:ind w:firstLineChars="200" w:firstLine="420"/>
+        <w:rPr>
+          <w:rFonts w:ascii="华文中宋" w:eastAsia="华文中宋" w:hAnsi="华文中宋"/>
+        </w:rPr>
+      </w:pPr>
+      <w:r>
+        <w:rPr>
+          <w:rFonts w:ascii="华文中宋" w:eastAsia="华文中宋" w:hAnsi="华文中宋" w:hint="eastAsia"/>
+          <w:u w:val="single"/>
+        </w:rPr>
+        <w:t>会搜索</w:t>
+      </w:r>
+      <w:r>
+        <w:rPr>
+          <w:rFonts w:ascii="华文中宋" w:eastAsia="华文中宋" w:hAnsi="华文中宋"/>
+          <w:u w:val="single"/>
+        </w:rPr>
+        <w:t xml:space="preserve"> PATH 环境变量中指定的目录，以查找可执行文件</w:t>
+      </w:r>
+      <w:r>
+        <w:rPr>
+          <w:rFonts w:ascii="华文中宋" w:eastAsia="华文中宋" w:hAnsi="华文中宋"/>
+        </w:rPr>
+        <w:t>。因此，你可以只提供可执行文件的名称而无需提供完整路径。</w:t>
+      </w:r>
+    </w:p>
+    <w:p>
+      <w:pPr>
+        <w:ind w:firstLineChars="200" w:firstLine="420"/>
+        <w:rPr>
+          <w:rFonts w:ascii="华文中宋" w:eastAsia="华文中宋" w:hAnsi="华文中宋"/>
+        </w:rPr>
+      </w:pPr>
+      <w:r>
+        <w:rPr>
+          <w:rFonts w:ascii="华文中宋" w:eastAsia="华文中宋" w:hAnsi="华文中宋" w:hint="eastAsia"/>
+        </w:rPr>
+        <w:t>如果可执行文件的路径可以在</w:t>
+      </w:r>
+      <w:r>
+        <w:rPr>
+          <w:rFonts w:ascii="华文中宋" w:eastAsia="华文中宋" w:hAnsi="华文中宋"/>
+        </w:rPr>
+        <w:t xml:space="preserve"> PATH 中找到，</w:t>
+      </w:r>
+      <w:proofErr w:type="spellStart"/>
+      <w:r>
+        <w:rPr>
+          <w:rFonts w:ascii="华文中宋" w:eastAsia="华文中宋" w:hAnsi="华文中宋"/>
+        </w:rPr>
+        <w:t>execvp</w:t>
+      </w:r>
+      <w:proofErr w:type="spellEnd"/>
+      <w:r>
+        <w:rPr>
+          <w:rFonts w:ascii="华文中宋" w:eastAsia="华文中宋" w:hAnsi="华文中宋"/>
+        </w:rPr>
+        <w:t xml:space="preserve"> 会自动查找并执行它。</w:t>
+      </w:r>
+    </w:p>
+    <w:p>
+      <w:pPr>
+        <w:ind w:firstLineChars="200" w:firstLine="420"/>
+        <w:rPr>
+          <w:rFonts w:ascii="华文中宋" w:eastAsia="华文中宋" w:hAnsi="华文中宋" w:hint="eastAsia"/>
+        </w:rPr>
+      </w:pPr>
+      <w:r>
+        <w:rPr>
+          <w:rFonts w:ascii="华文中宋" w:eastAsia="华文中宋" w:hAnsi="华文中宋" w:hint="eastAsia"/>
+        </w:rPr>
+        <w:t>总之，主要区别在于</w:t>
+      </w:r>
+      <w:r>
+        <w:rPr>
+          <w:rFonts w:ascii="华文中宋" w:eastAsia="华文中宋" w:hAnsi="华文中宋"/>
+        </w:rPr>
+        <w:t xml:space="preserve"> </w:t>
+      </w:r>
+      <w:proofErr w:type="spellStart"/>
+      <w:r>
+        <w:rPr>
+          <w:rFonts w:ascii="华文中宋" w:eastAsia="华文中宋" w:hAnsi="华文中宋"/>
+        </w:rPr>
+        <w:t>execv</w:t>
+      </w:r>
+      <w:proofErr w:type="spellEnd"/>
+      <w:r>
+        <w:rPr>
+          <w:rFonts w:ascii="华文中宋" w:eastAsia="华文中宋" w:hAnsi="华文中宋"/>
+        </w:rPr>
+        <w:t xml:space="preserve"> 需要提供完整路径，而 </w:t>
+      </w:r>
+      <w:proofErr w:type="spellStart"/>
+      <w:r>
+        <w:rPr>
+          <w:rFonts w:ascii="华文中宋" w:eastAsia="华文中宋" w:hAnsi="华文中宋"/>
+        </w:rPr>
+        <w:t>execvp</w:t>
+      </w:r>
+      <w:proofErr w:type="spellEnd"/>
+      <w:r>
+        <w:rPr>
+          <w:rFonts w:ascii="华文中宋" w:eastAsia="华文中宋" w:hAnsi="华文中宋"/>
+        </w:rPr>
+        <w:t xml:space="preserve"> 可以根据 PATH 环境变量中的目录来查找可执行文件。通常情况下，</w:t>
+      </w:r>
+      <w:proofErr w:type="spellStart"/>
+      <w:r>
+        <w:rPr>
+          <w:rFonts w:ascii="华文中宋" w:eastAsia="华文中宋" w:hAnsi="华文中宋"/>
+        </w:rPr>
+        <w:t>execvp</w:t>
+      </w:r>
+      <w:proofErr w:type="spellEnd"/>
+      <w:r>
+        <w:rPr>
+          <w:rFonts w:ascii="华文中宋" w:eastAsia="华文中宋" w:hAnsi="华文中宋"/>
+        </w:rPr>
+        <w:t xml:space="preserve"> 更为常用，因为它更方便，不需要显式指定完整路径，但如果你需要精确控制可执行文件的路径，可以使用 </w:t>
+      </w:r>
+      <w:proofErr w:type="spellStart"/>
+      <w:r>
+        <w:rPr>
+          <w:rFonts w:ascii="华文中宋" w:eastAsia="华文中宋" w:hAnsi="华文中宋"/>
+        </w:rPr>
+        <w:t>execv</w:t>
+      </w:r>
+      <w:proofErr w:type="spellEnd"/>
+      <w:r>
+        <w:rPr>
+          <w:rFonts w:ascii="华文中宋" w:eastAsia="华文中宋" w:hAnsi="华文中宋"/>
+        </w:rPr>
+        <w:t>。</w:t>
       </w:r>
     </w:p>
     <w:p>
@@ -201,100 +676,9 @@
       </w:pPr>
       <w:r>
         <w:rPr>
-          <w:rFonts w:ascii="宋体" w:eastAsia="宋体" w:hAnsi="宋体" w:hint="eastAsia"/>
-        </w:rPr>
-        <w:t>根据手册指引，找到了</w:t>
-      </w:r>
-      <w:proofErr w:type="spellStart"/>
-      <w:r>
-        <w:rPr>
-          <w:rFonts w:ascii="宋体" w:eastAsia="宋体" w:hAnsi="宋体" w:hint="eastAsia"/>
-        </w:rPr>
-        <w:t>runcmd</w:t>
-      </w:r>
-      <w:proofErr w:type="spellEnd"/>
-      <w:r>
-        <w:rPr>
-          <w:rFonts w:ascii="宋体" w:eastAsia="宋体" w:hAnsi="宋体" w:hint="eastAsia"/>
-        </w:rPr>
-        <w:t>所在位置，</w:t>
-      </w:r>
-      <w:r>
-        <w:rPr>
-          <w:rFonts w:ascii="宋体" w:eastAsia="宋体" w:hAnsi="宋体" w:hint="eastAsia"/>
-        </w:rPr>
-        <w:t>并用man</w:t>
-      </w:r>
-      <w:r>
-        <w:rPr>
-          <w:rFonts w:ascii="宋体" w:eastAsia="宋体" w:hAnsi="宋体"/>
-        </w:rPr>
-        <w:t xml:space="preserve"> 3</w:t>
-      </w:r>
-      <w:r>
-        <w:rPr>
-          <w:rFonts w:ascii="宋体" w:eastAsia="宋体" w:hAnsi="宋体" w:hint="eastAsia"/>
-        </w:rPr>
-        <w:t xml:space="preserve"> exec</w:t>
-      </w:r>
-      <w:r>
-        <w:rPr>
-          <w:rFonts w:ascii="宋体" w:eastAsia="宋体" w:hAnsi="宋体"/>
-        </w:rPr>
-        <w:t xml:space="preserve"> </w:t>
-      </w:r>
-      <w:r>
-        <w:rPr>
-          <w:rFonts w:ascii="宋体" w:eastAsia="宋体" w:hAnsi="宋体" w:hint="eastAsia"/>
-        </w:rPr>
-        <w:t>查看了exec函数原型。</w:t>
-      </w:r>
-      <w:r>
-        <w:rPr>
-          <w:rFonts w:ascii="宋体" w:eastAsia="宋体" w:hAnsi="宋体" w:hint="eastAsia"/>
-        </w:rPr>
-        <w:t>在</w:t>
-      </w:r>
-      <w:proofErr w:type="spellStart"/>
-      <w:r>
-        <w:rPr>
-          <w:rFonts w:ascii="宋体" w:eastAsia="宋体" w:hAnsi="宋体"/>
-        </w:rPr>
-        <w:t>runcmd</w:t>
-      </w:r>
-      <w:proofErr w:type="spellEnd"/>
-      <w:r>
-        <w:rPr>
-          <w:rFonts w:ascii="宋体" w:eastAsia="宋体" w:hAnsi="宋体"/>
-        </w:rPr>
-        <w:t>函数中，编写了代码来处理简单命令。使用</w:t>
-      </w:r>
-      <w:proofErr w:type="spellStart"/>
-      <w:r>
-        <w:rPr>
-          <w:rFonts w:ascii="宋体" w:eastAsia="宋体" w:hAnsi="宋体"/>
-        </w:rPr>
-        <w:t>execv</w:t>
-      </w:r>
-      <w:proofErr w:type="spellEnd"/>
-      <w:r>
-        <w:rPr>
-          <w:rFonts w:ascii="宋体" w:eastAsia="宋体" w:hAnsi="宋体"/>
-        </w:rPr>
-        <w:t>函数来执行用户输入的命令，并在执行失败时打印错误消息。</w:t>
-      </w:r>
-    </w:p>
-    <w:p>
-      <w:pPr>
-        <w:ind w:firstLineChars="200" w:firstLine="420"/>
-        <w:rPr>
-          <w:rFonts w:ascii="宋体" w:eastAsia="宋体" w:hAnsi="宋体"/>
-        </w:rPr>
-      </w:pPr>
-      <w:r>
-        <w:rPr>
           <w:noProof/>
         </w:rPr>
+        <w:lastRenderedPageBreak/>
         <w:drawing>
           <wp:inline distT="0" distB="0" distL="0" distR="0" wp14:anchorId="79442F45" wp14:editId="47D6713D">
             <wp:extent cx="4851649" cy="3429176"/>
@@ -392,7 +776,6 @@
         <w:rPr>
           <w:noProof/>
         </w:rPr>
-        <w:lastRenderedPageBreak/>
         <w:drawing>
           <wp:inline distT="0" distB="0" distL="0" distR="0" wp14:anchorId="7995CB2A" wp14:editId="029FFE1A">
             <wp:extent cx="4464279" cy="1790792"/>
@@ -435,18 +818,18 @@
         <w:ind w:firstLineChars="200" w:firstLine="420"/>
         <w:jc w:val="left"/>
         <w:rPr>
-          <w:rFonts w:ascii="宋体" w:eastAsia="宋体" w:hAnsi="宋体"/>
-        </w:rPr>
-      </w:pPr>
-      <w:r>
-        <w:rPr>
-          <w:rFonts w:ascii="宋体" w:eastAsia="宋体" w:hAnsi="宋体" w:hint="eastAsia"/>
+          <w:rFonts w:ascii="华文中宋" w:eastAsia="华文中宋" w:hAnsi="华文中宋"/>
+        </w:rPr>
+      </w:pPr>
+      <w:r>
+        <w:rPr>
+          <w:rFonts w:ascii="华文中宋" w:eastAsia="华文中宋" w:hAnsi="华文中宋" w:hint="eastAsia"/>
         </w:rPr>
         <w:t>测试成功，并且在运行命令时不用写/</w:t>
       </w:r>
       <w:r>
         <w:rPr>
-          <w:rFonts w:ascii="宋体" w:eastAsia="宋体" w:hAnsi="宋体"/>
+          <w:rFonts w:ascii="华文中宋" w:eastAsia="华文中宋" w:hAnsi="华文中宋"/>
         </w:rPr>
         <w:t>bin</w:t>
       </w:r>
@@ -483,84 +866,78 @@
         <w:ind w:firstLineChars="200" w:firstLine="420"/>
         <w:jc w:val="left"/>
         <w:rPr>
-          <w:rFonts w:ascii="宋体" w:eastAsia="宋体" w:hAnsi="宋体"/>
+          <w:rFonts w:ascii="华文中宋" w:eastAsia="华文中宋" w:hAnsi="华文中宋"/>
         </w:rPr>
       </w:pPr>
       <w:proofErr w:type="gramStart"/>
       <w:r>
         <w:rPr>
-          <w:rFonts w:ascii="宋体" w:eastAsia="宋体" w:hAnsi="宋体" w:hint="eastAsia"/>
+          <w:rFonts w:ascii="华文中宋" w:eastAsia="华文中宋" w:hAnsi="华文中宋" w:hint="eastAsia"/>
         </w:rPr>
         <w:t>解析器</w:t>
       </w:r>
       <w:proofErr w:type="gramEnd"/>
       <w:r>
         <w:rPr>
-          <w:rFonts w:ascii="宋体" w:eastAsia="宋体" w:hAnsi="宋体" w:hint="eastAsia"/>
+          <w:rFonts w:ascii="华文中宋" w:eastAsia="华文中宋" w:hAnsi="华文中宋" w:hint="eastAsia"/>
         </w:rPr>
         <w:t>已经能够识别</w:t>
       </w:r>
       <w:r>
         <w:rPr>
-          <w:rFonts w:ascii="宋体" w:eastAsia="宋体" w:hAnsi="宋体"/>
+          <w:rFonts w:ascii="华文中宋" w:eastAsia="华文中宋" w:hAnsi="华文中宋"/>
         </w:rPr>
         <w:t>&gt;和&lt;符号，并构建了</w:t>
       </w:r>
       <w:proofErr w:type="spellStart"/>
       <w:r>
         <w:rPr>
-          <w:rFonts w:ascii="宋体" w:eastAsia="宋体" w:hAnsi="宋体"/>
+          <w:rFonts w:ascii="华文中宋" w:eastAsia="华文中宋" w:hAnsi="华文中宋"/>
         </w:rPr>
         <w:t>redircmd</w:t>
       </w:r>
       <w:proofErr w:type="spellEnd"/>
       <w:r>
         <w:rPr>
-          <w:rFonts w:ascii="宋体" w:eastAsia="宋体" w:hAnsi="宋体"/>
+          <w:rFonts w:ascii="华文中宋" w:eastAsia="华文中宋" w:hAnsi="华文中宋"/>
         </w:rPr>
         <w:t>。</w:t>
       </w:r>
       <w:r>
         <w:rPr>
-          <w:rFonts w:ascii="宋体" w:eastAsia="宋体" w:hAnsi="宋体" w:hint="eastAsia"/>
-        </w:rPr>
-        <w:t>只需要</w:t>
-      </w:r>
-      <w:r>
-        <w:rPr>
-          <w:rFonts w:ascii="宋体" w:eastAsia="宋体" w:hAnsi="宋体" w:hint="eastAsia"/>
-        </w:rPr>
-        <w:t>填写</w:t>
-      </w:r>
-      <w:proofErr w:type="spellStart"/>
-      <w:r>
-        <w:rPr>
-          <w:rFonts w:ascii="宋体" w:eastAsia="宋体" w:hAnsi="宋体"/>
+          <w:rFonts w:ascii="华文中宋" w:eastAsia="华文中宋" w:hAnsi="华文中宋" w:hint="eastAsia"/>
+        </w:rPr>
+        <w:t>只需要填写</w:t>
+      </w:r>
+      <w:proofErr w:type="spellStart"/>
+      <w:r>
+        <w:rPr>
+          <w:rFonts w:ascii="华文中宋" w:eastAsia="华文中宋" w:hAnsi="华文中宋"/>
         </w:rPr>
         <w:t>runcmd</w:t>
       </w:r>
       <w:proofErr w:type="spellEnd"/>
       <w:r>
         <w:rPr>
-          <w:rFonts w:ascii="宋体" w:eastAsia="宋体" w:hAnsi="宋体"/>
+          <w:rFonts w:ascii="华文中宋" w:eastAsia="华文中宋" w:hAnsi="华文中宋"/>
         </w:rPr>
         <w:t>函数中&gt;和&lt;的代码部分，</w:t>
       </w:r>
       <w:r>
         <w:rPr>
-          <w:rFonts w:ascii="宋体" w:eastAsia="宋体" w:hAnsi="宋体" w:hint="eastAsia"/>
+          <w:rFonts w:ascii="华文中宋" w:eastAsia="华文中宋" w:hAnsi="华文中宋" w:hint="eastAsia"/>
         </w:rPr>
         <w:t>根据实验提示，应该</w:t>
       </w:r>
       <w:r>
         <w:rPr>
-          <w:rFonts w:ascii="宋体" w:eastAsia="宋体" w:hAnsi="宋体"/>
+          <w:rFonts w:ascii="华文中宋" w:eastAsia="华文中宋" w:hAnsi="华文中宋"/>
         </w:rPr>
         <w:t>使用open和close等系统调用。</w:t>
       </w:r>
       <w:r>
         <w:rPr>
-          <w:rFonts w:ascii="宋体" w:eastAsia="宋体" w:hAnsi="宋体" w:hint="eastAsia"/>
+          <w:rFonts w:ascii="华文中宋" w:eastAsia="华文中宋" w:hAnsi="华文中宋" w:hint="eastAsia"/>
         </w:rPr>
         <w:t>我们确保在系统调用失败时打印错误消息。</w:t>
       </w:r>
@@ -577,7 +954,7 @@
       </w:pPr>
       <w:r>
         <w:rPr>
-          <w:rFonts w:ascii="宋体" w:eastAsia="宋体" w:hAnsi="宋体" w:hint="eastAsia"/>
+          <w:rFonts w:ascii="华文中宋" w:eastAsia="华文中宋" w:hAnsi="华文中宋" w:hint="eastAsia"/>
         </w:rPr>
         <w:t>使用命令查看open，close的函数原型使用说明。</w:t>
       </w:r>
@@ -585,6 +962,7 @@
         <w:rPr>
           <w:noProof/>
         </w:rPr>
+        <w:lastRenderedPageBreak/>
         <w:drawing>
           <wp:inline distT="0" distB="0" distL="0" distR="0" wp14:anchorId="6EE77069" wp14:editId="3FD066A7">
             <wp:extent cx="4737343" cy="3238666"/>
@@ -627,7 +1005,7 @@
         <w:ind w:firstLineChars="200" w:firstLine="420"/>
         <w:jc w:val="left"/>
         <w:rPr>
-          <w:rFonts w:eastAsiaTheme="minorHAnsi"/>
+          <w:rFonts w:eastAsiaTheme="minorHAnsi" w:hint="eastAsia"/>
           <w:b/>
           <w:bCs/>
         </w:rPr>
@@ -678,14 +1056,940 @@
         <w:ind w:firstLineChars="200" w:firstLine="420"/>
         <w:jc w:val="left"/>
         <w:rPr>
-          <w:rFonts w:ascii="宋体" w:eastAsia="宋体" w:hAnsi="宋体"/>
-        </w:rPr>
-      </w:pPr>
-      <w:r>
+          <w:rFonts w:ascii="华文中宋" w:eastAsia="华文中宋" w:hAnsi="华文中宋"/>
+        </w:rPr>
+      </w:pPr>
+      <w:r>
+        <w:rPr>
+          <w:rFonts w:ascii="华文中宋" w:eastAsia="华文中宋" w:hAnsi="华文中宋"/>
+        </w:rPr>
+        <w:t>open 和 close 是Unix-like操作系统中的两个系统调用，它们用于文件操作。它们的作用如下：</w:t>
+      </w:r>
+    </w:p>
+    <w:p>
+      <w:pPr>
+        <w:ind w:firstLineChars="200" w:firstLine="420"/>
+        <w:jc w:val="left"/>
+        <w:rPr>
+          <w:rFonts w:ascii="华文中宋" w:eastAsia="华文中宋" w:hAnsi="华文中宋"/>
+        </w:rPr>
+      </w:pPr>
+    </w:p>
+    <w:p>
+      <w:pPr>
+        <w:ind w:firstLineChars="200" w:firstLine="420"/>
+        <w:jc w:val="left"/>
+        <w:rPr>
+          <w:rFonts w:ascii="华文中宋" w:eastAsia="华文中宋" w:hAnsi="华文中宋" w:hint="eastAsia"/>
+        </w:rPr>
+      </w:pPr>
+      <w:r>
+        <w:rPr>
+          <w:rFonts w:ascii="华文中宋" w:eastAsia="华文中宋" w:hAnsi="华文中宋"/>
+        </w:rPr>
+        <w:t>open 函数：</w:t>
+      </w:r>
+    </w:p>
+    <w:p>
+      <w:pPr>
+        <w:ind w:firstLineChars="200" w:firstLine="420"/>
+        <w:jc w:val="left"/>
+        <w:rPr>
+          <w:rFonts w:ascii="华文中宋" w:eastAsia="华文中宋" w:hAnsi="华文中宋"/>
+        </w:rPr>
+      </w:pPr>
+      <w:r>
+        <w:rPr>
+          <w:rFonts w:ascii="华文中宋" w:eastAsia="华文中宋" w:hAnsi="华文中宋"/>
+        </w:rPr>
+        <w:t>open 用于打开文件或创建新文件，并返回一个文件描述符，该文件描述符是一个非负整数，代表打开的文件。</w:t>
+      </w:r>
+    </w:p>
+    <w:p>
+      <w:pPr>
+        <w:ind w:firstLineChars="200" w:firstLine="420"/>
+        <w:jc w:val="left"/>
+        <w:rPr>
+          <w:rFonts w:ascii="华文中宋" w:eastAsia="华文中宋" w:hAnsi="华文中宋"/>
+        </w:rPr>
+      </w:pPr>
+      <w:r>
+        <w:rPr>
+          <w:rFonts w:ascii="华文中宋" w:eastAsia="华文中宋" w:hAnsi="华文中宋"/>
+        </w:rPr>
+        <w:t xml:space="preserve">open 函数的原型为：int </w:t>
+      </w:r>
+      <w:proofErr w:type="gramStart"/>
+      <w:r>
+        <w:rPr>
+          <w:rFonts w:ascii="华文中宋" w:eastAsia="华文中宋" w:hAnsi="华文中宋"/>
+        </w:rPr>
+        <w:t>open(</w:t>
+      </w:r>
+      <w:proofErr w:type="gramEnd"/>
+      <w:r>
+        <w:rPr>
+          <w:rFonts w:ascii="华文中宋" w:eastAsia="华文中宋" w:hAnsi="华文中宋"/>
+        </w:rPr>
+        <w:t xml:space="preserve">const char *path, int flags, </w:t>
+      </w:r>
+      <w:proofErr w:type="spellStart"/>
+      <w:r>
+        <w:rPr>
+          <w:rFonts w:ascii="华文中宋" w:eastAsia="华文中宋" w:hAnsi="华文中宋"/>
+        </w:rPr>
+        <w:t>mode_t</w:t>
+      </w:r>
+      <w:proofErr w:type="spellEnd"/>
+      <w:r>
+        <w:rPr>
+          <w:rFonts w:ascii="华文中宋" w:eastAsia="华文中宋" w:hAnsi="华文中宋"/>
+        </w:rPr>
+        <w:t xml:space="preserve"> mode);</w:t>
+      </w:r>
+    </w:p>
+    <w:p>
+      <w:pPr>
+        <w:ind w:firstLineChars="200" w:firstLine="420"/>
+        <w:jc w:val="left"/>
+        <w:rPr>
+          <w:rFonts w:ascii="华文中宋" w:eastAsia="华文中宋" w:hAnsi="华文中宋"/>
+        </w:rPr>
+      </w:pPr>
+      <w:r>
+        <w:rPr>
+          <w:rFonts w:ascii="华文中宋" w:eastAsia="华文中宋" w:hAnsi="华文中宋" w:hint="eastAsia"/>
+        </w:rPr>
+        <w:t>参数说明：</w:t>
+      </w:r>
+    </w:p>
+    <w:p>
+      <w:pPr>
+        <w:ind w:firstLineChars="200" w:firstLine="420"/>
+        <w:jc w:val="left"/>
+        <w:rPr>
+          <w:rFonts w:ascii="华文中宋" w:eastAsia="华文中宋" w:hAnsi="华文中宋"/>
+        </w:rPr>
+      </w:pPr>
+      <w:r>
+        <w:rPr>
+          <w:rFonts w:ascii="华文中宋" w:eastAsia="华文中宋" w:hAnsi="华文中宋"/>
+        </w:rPr>
+        <w:t>path：指定要打开的文件的路径或名称。</w:t>
+      </w:r>
+    </w:p>
+    <w:p>
+      <w:pPr>
+        <w:ind w:firstLineChars="200" w:firstLine="420"/>
+        <w:jc w:val="left"/>
+        <w:rPr>
+          <w:rFonts w:ascii="华文中宋" w:eastAsia="华文中宋" w:hAnsi="华文中宋"/>
+        </w:rPr>
+      </w:pPr>
+      <w:r>
+        <w:rPr>
+          <w:rFonts w:ascii="华文中宋" w:eastAsia="华文中宋" w:hAnsi="华文中宋"/>
+        </w:rPr>
+        <w:t>flags：指定文件打开的方式和选项，例如只读、只写、追加等。常见的标志包括 O_RDONLY（只读）、O_WRONLY（只写）、O_RDWR（读写）、O_CREAT（创建文件）、O_APPEND（在文件末尾追加）等。</w:t>
+      </w:r>
+    </w:p>
+    <w:p>
+      <w:pPr>
+        <w:ind w:firstLineChars="200" w:firstLine="420"/>
+        <w:jc w:val="left"/>
+        <w:rPr>
+          <w:rFonts w:ascii="华文中宋" w:eastAsia="华文中宋" w:hAnsi="华文中宋"/>
+        </w:rPr>
+      </w:pPr>
+      <w:r>
+        <w:rPr>
+          <w:rFonts w:ascii="华文中宋" w:eastAsia="华文中宋" w:hAnsi="华文中宋"/>
+        </w:rPr>
+        <w:t>mode：通常用于指定新文件的访问权限，例如 0666 表示文件的读写权限。</w:t>
+      </w:r>
+    </w:p>
+    <w:p>
+      <w:pPr>
+        <w:ind w:firstLineChars="200" w:firstLine="420"/>
+        <w:jc w:val="left"/>
+        <w:rPr>
+          <w:rFonts w:ascii="华文中宋" w:eastAsia="华文中宋" w:hAnsi="华文中宋"/>
+        </w:rPr>
+      </w:pPr>
+      <w:r>
+        <w:rPr>
+          <w:rFonts w:ascii="华文中宋" w:eastAsia="华文中宋" w:hAnsi="华文中宋"/>
+        </w:rPr>
+        <w:t>open 函数返回一个文件描述符，可以在后续的文件操作中使用这个描述符来标识和访问文件。</w:t>
+      </w:r>
+    </w:p>
+    <w:p>
+      <w:pPr>
+        <w:ind w:firstLineChars="200" w:firstLine="420"/>
+        <w:jc w:val="left"/>
+        <w:rPr>
+          <w:rFonts w:ascii="华文中宋" w:eastAsia="华文中宋" w:hAnsi="华文中宋" w:hint="eastAsia"/>
+        </w:rPr>
+      </w:pPr>
+      <w:r>
+        <w:rPr>
+          <w:rFonts w:ascii="华文中宋" w:eastAsia="华文中宋" w:hAnsi="华文中宋"/>
+        </w:rPr>
+        <w:t>close 函数：</w:t>
+      </w:r>
+    </w:p>
+    <w:p>
+      <w:pPr>
+        <w:ind w:firstLineChars="200" w:firstLine="420"/>
+        <w:jc w:val="left"/>
+        <w:rPr>
+          <w:rFonts w:ascii="华文中宋" w:eastAsia="华文中宋" w:hAnsi="华文中宋"/>
+        </w:rPr>
+      </w:pPr>
+      <w:r>
+        <w:rPr>
+          <w:rFonts w:ascii="华文中宋" w:eastAsia="华文中宋" w:hAnsi="华文中宋"/>
+        </w:rPr>
+        <w:t>close 用于关闭一个已打开的文件，释放相关资源，并使文件描述符不再有效。</w:t>
+      </w:r>
+    </w:p>
+    <w:p>
+      <w:pPr>
+        <w:ind w:firstLineChars="200" w:firstLine="420"/>
+        <w:jc w:val="left"/>
+        <w:rPr>
+          <w:rFonts w:ascii="华文中宋" w:eastAsia="华文中宋" w:hAnsi="华文中宋"/>
+        </w:rPr>
+      </w:pPr>
+      <w:r>
+        <w:rPr>
+          <w:rFonts w:ascii="华文中宋" w:eastAsia="华文中宋" w:hAnsi="华文中宋"/>
+        </w:rPr>
+        <w:t xml:space="preserve">close 函数的原型为：int </w:t>
+      </w:r>
+      <w:proofErr w:type="gramStart"/>
+      <w:r>
+        <w:rPr>
+          <w:rFonts w:ascii="华文中宋" w:eastAsia="华文中宋" w:hAnsi="华文中宋"/>
+        </w:rPr>
+        <w:t>close(</w:t>
+      </w:r>
+      <w:proofErr w:type="gramEnd"/>
+      <w:r>
+        <w:rPr>
+          <w:rFonts w:ascii="华文中宋" w:eastAsia="华文中宋" w:hAnsi="华文中宋"/>
+        </w:rPr>
+        <w:t xml:space="preserve">int </w:t>
+      </w:r>
+      <w:proofErr w:type="spellStart"/>
+      <w:r>
+        <w:rPr>
+          <w:rFonts w:ascii="华文中宋" w:eastAsia="华文中宋" w:hAnsi="华文中宋"/>
+        </w:rPr>
+        <w:t>fd</w:t>
+      </w:r>
+      <w:proofErr w:type="spellEnd"/>
+      <w:r>
+        <w:rPr>
+          <w:rFonts w:ascii="华文中宋" w:eastAsia="华文中宋" w:hAnsi="华文中宋"/>
+        </w:rPr>
+        <w:t>);</w:t>
+      </w:r>
+    </w:p>
+    <w:p>
+      <w:pPr>
+        <w:ind w:firstLineChars="200" w:firstLine="420"/>
+        <w:jc w:val="left"/>
+        <w:rPr>
+          <w:rFonts w:ascii="华文中宋" w:eastAsia="华文中宋" w:hAnsi="华文中宋"/>
+        </w:rPr>
+      </w:pPr>
+      <w:r>
+        <w:rPr>
+          <w:rFonts w:ascii="华文中宋" w:eastAsia="华文中宋" w:hAnsi="华文中宋" w:hint="eastAsia"/>
+        </w:rPr>
+        <w:t>参数</w:t>
+      </w:r>
+      <w:r>
+        <w:rPr>
+          <w:rFonts w:ascii="华文中宋" w:eastAsia="华文中宋" w:hAnsi="华文中宋"/>
+        </w:rPr>
+        <w:t xml:space="preserve"> </w:t>
+      </w:r>
+      <w:proofErr w:type="spellStart"/>
+      <w:r>
+        <w:rPr>
+          <w:rFonts w:ascii="华文中宋" w:eastAsia="华文中宋" w:hAnsi="华文中宋"/>
+        </w:rPr>
+        <w:t>fd</w:t>
+      </w:r>
+      <w:proofErr w:type="spellEnd"/>
+      <w:r>
+        <w:rPr>
+          <w:rFonts w:ascii="华文中宋" w:eastAsia="华文中宋" w:hAnsi="华文中宋"/>
+        </w:rPr>
+        <w:t xml:space="preserve"> 是要关闭的文件描述符。</w:t>
+      </w:r>
+    </w:p>
+    <w:p>
+      <w:pPr>
+        <w:ind w:firstLineChars="200" w:firstLine="420"/>
+        <w:jc w:val="left"/>
+        <w:rPr>
+          <w:rFonts w:ascii="华文中宋" w:eastAsia="华文中宋" w:hAnsi="华文中宋"/>
+        </w:rPr>
+      </w:pPr>
+      <w:r>
+        <w:rPr>
+          <w:rFonts w:ascii="华文中宋" w:eastAsia="华文中宋" w:hAnsi="华文中宋" w:hint="eastAsia"/>
+        </w:rPr>
+        <w:t>当你完成了对文件的操作后，应该调用</w:t>
+      </w:r>
+      <w:r>
+        <w:rPr>
+          <w:rFonts w:ascii="华文中宋" w:eastAsia="华文中宋" w:hAnsi="华文中宋"/>
+        </w:rPr>
+        <w:t xml:space="preserve"> close 函数来释放文件描述符，以避免资源泄漏和确保文件被正确关闭。</w:t>
+      </w:r>
+    </w:p>
+    <w:p>
+      <w:pPr>
+        <w:ind w:firstLineChars="200" w:firstLine="420"/>
+        <w:jc w:val="left"/>
+        <w:rPr>
+          <w:rFonts w:ascii="华文中宋" w:eastAsia="华文中宋" w:hAnsi="华文中宋" w:hint="eastAsia"/>
+        </w:rPr>
+      </w:pPr>
+      <w:r>
+        <w:rPr>
+          <w:rFonts w:ascii="华文中宋" w:eastAsia="华文中宋" w:hAnsi="华文中宋"/>
+        </w:rPr>
+        <w:t xml:space="preserve">dup2 是一个Unix-like操作系统中的系统调用，用于复制文件描述符（file </w:t>
+      </w:r>
+      <w:r>
+        <w:rPr>
+          <w:rFonts w:ascii="华文中宋" w:eastAsia="华文中宋" w:hAnsi="华文中宋"/>
+        </w:rPr>
+        <w:lastRenderedPageBreak/>
+        <w:t>descriptor）。它的作用是创建一个新的文件描述符，使其与已有的文件描述符指向相同的文件或流。dup2 允许你将一个文件描述符的副本与另一个文件描述符相关联，以便在后续的文件操作中同时使用这两个描述符。</w:t>
+      </w:r>
+    </w:p>
+    <w:p>
+      <w:pPr>
+        <w:ind w:firstLineChars="200" w:firstLine="420"/>
+        <w:jc w:val="left"/>
+        <w:rPr>
+          <w:rFonts w:ascii="华文中宋" w:eastAsia="华文中宋" w:hAnsi="华文中宋"/>
+        </w:rPr>
+      </w:pPr>
+      <w:r>
+        <w:rPr>
+          <w:rFonts w:ascii="华文中宋" w:eastAsia="华文中宋" w:hAnsi="华文中宋"/>
+        </w:rPr>
+        <w:t>dup2 函数的原型如下：</w:t>
+      </w:r>
+    </w:p>
+    <w:p>
+      <w:pPr>
+        <w:ind w:firstLineChars="200" w:firstLine="420"/>
+        <w:jc w:val="left"/>
+        <w:rPr>
+          <w:rFonts w:ascii="华文中宋" w:eastAsia="华文中宋" w:hAnsi="华文中宋"/>
+        </w:rPr>
+      </w:pPr>
+      <w:r>
+        <w:rPr>
+          <w:rFonts w:ascii="华文中宋" w:eastAsia="华文中宋" w:hAnsi="华文中宋"/>
+        </w:rPr>
+        <w:t xml:space="preserve">int dup2(int </w:t>
+      </w:r>
+      <w:proofErr w:type="spellStart"/>
+      <w:r>
+        <w:rPr>
+          <w:rFonts w:ascii="华文中宋" w:eastAsia="华文中宋" w:hAnsi="华文中宋"/>
+        </w:rPr>
+        <w:t>oldfd</w:t>
+      </w:r>
+      <w:proofErr w:type="spellEnd"/>
+      <w:r>
+        <w:rPr>
+          <w:rFonts w:ascii="华文中宋" w:eastAsia="华文中宋" w:hAnsi="华文中宋"/>
+        </w:rPr>
+        <w:t xml:space="preserve">, int </w:t>
+      </w:r>
+      <w:proofErr w:type="spellStart"/>
+      <w:r>
+        <w:rPr>
+          <w:rFonts w:ascii="华文中宋" w:eastAsia="华文中宋" w:hAnsi="华文中宋"/>
+        </w:rPr>
+        <w:t>newfd</w:t>
+      </w:r>
+      <w:proofErr w:type="spellEnd"/>
+      <w:proofErr w:type="gramStart"/>
+      <w:r>
+        <w:rPr>
+          <w:rFonts w:ascii="华文中宋" w:eastAsia="华文中宋" w:hAnsi="华文中宋"/>
+        </w:rPr>
+        <w:t>);</w:t>
+      </w:r>
+      <w:proofErr w:type="gramEnd"/>
+    </w:p>
+    <w:p>
+      <w:pPr>
+        <w:ind w:firstLineChars="200" w:firstLine="420"/>
+        <w:jc w:val="left"/>
+        <w:rPr>
+          <w:rFonts w:ascii="华文中宋" w:eastAsia="华文中宋" w:hAnsi="华文中宋"/>
+        </w:rPr>
+      </w:pPr>
+      <w:proofErr w:type="spellStart"/>
+      <w:r>
+        <w:rPr>
+          <w:rFonts w:ascii="华文中宋" w:eastAsia="华文中宋" w:hAnsi="华文中宋"/>
+        </w:rPr>
+        <w:t>oldfd</w:t>
+      </w:r>
+      <w:proofErr w:type="spellEnd"/>
+      <w:r>
+        <w:rPr>
+          <w:rFonts w:ascii="华文中宋" w:eastAsia="华文中宋" w:hAnsi="华文中宋"/>
+        </w:rPr>
+        <w:t xml:space="preserve"> 是要复制的旧文件描述符，它必须是有效的文件描述符。</w:t>
+      </w:r>
+    </w:p>
+    <w:p>
+      <w:pPr>
+        <w:ind w:firstLineChars="200" w:firstLine="420"/>
+        <w:jc w:val="left"/>
+        <w:rPr>
+          <w:rFonts w:ascii="华文中宋" w:eastAsia="华文中宋" w:hAnsi="华文中宋"/>
+        </w:rPr>
+      </w:pPr>
+      <w:proofErr w:type="spellStart"/>
+      <w:r>
+        <w:rPr>
+          <w:rFonts w:ascii="华文中宋" w:eastAsia="华文中宋" w:hAnsi="华文中宋"/>
+        </w:rPr>
+        <w:t>newfd</w:t>
+      </w:r>
+      <w:proofErr w:type="spellEnd"/>
+      <w:r>
+        <w:rPr>
+          <w:rFonts w:ascii="华文中宋" w:eastAsia="华文中宋" w:hAnsi="华文中宋"/>
+        </w:rPr>
+        <w:t xml:space="preserve"> 是要创建的新文件描述符，它通常是一个未使用的文件描述符。如果 </w:t>
+      </w:r>
+      <w:proofErr w:type="spellStart"/>
+      <w:r>
+        <w:rPr>
+          <w:rFonts w:ascii="华文中宋" w:eastAsia="华文中宋" w:hAnsi="华文中宋"/>
+        </w:rPr>
+        <w:t>newfd</w:t>
+      </w:r>
+      <w:proofErr w:type="spellEnd"/>
+      <w:r>
+        <w:rPr>
+          <w:rFonts w:ascii="华文中宋" w:eastAsia="华文中宋" w:hAnsi="华文中宋"/>
+        </w:rPr>
+        <w:t xml:space="preserve"> 已经被占用，dup2 会首先关闭它，然后将其重定向到 </w:t>
+      </w:r>
+      <w:proofErr w:type="spellStart"/>
+      <w:r>
+        <w:rPr>
+          <w:rFonts w:ascii="华文中宋" w:eastAsia="华文中宋" w:hAnsi="华文中宋"/>
+        </w:rPr>
+        <w:t>oldfd</w:t>
+      </w:r>
+      <w:proofErr w:type="spellEnd"/>
+      <w:r>
+        <w:rPr>
+          <w:rFonts w:ascii="华文中宋" w:eastAsia="华文中宋" w:hAnsi="华文中宋"/>
+        </w:rPr>
+        <w:t xml:space="preserve"> 指向的文件或流。</w:t>
+      </w:r>
+    </w:p>
+    <w:p>
+      <w:pPr>
+        <w:ind w:firstLineChars="200" w:firstLine="420"/>
+        <w:jc w:val="left"/>
+        <w:rPr>
+          <w:rFonts w:ascii="华文中宋" w:eastAsia="华文中宋" w:hAnsi="华文中宋" w:hint="eastAsia"/>
+        </w:rPr>
+      </w:pPr>
+      <w:r>
+        <w:rPr>
+          <w:rFonts w:ascii="华文中宋" w:eastAsia="华文中宋" w:hAnsi="华文中宋" w:hint="eastAsia"/>
+        </w:rPr>
+        <w:t>在</w:t>
+      </w:r>
+      <w:r>
+        <w:rPr>
+          <w:rFonts w:ascii="华文中宋" w:eastAsia="华文中宋" w:hAnsi="华文中宋"/>
+        </w:rPr>
+        <w:t xml:space="preserve"> dup2(</w:t>
+      </w:r>
+      <w:proofErr w:type="spellStart"/>
+      <w:r>
+        <w:rPr>
+          <w:rFonts w:ascii="华文中宋" w:eastAsia="华文中宋" w:hAnsi="华文中宋"/>
+        </w:rPr>
+        <w:t>file_fd</w:t>
+      </w:r>
+      <w:proofErr w:type="spellEnd"/>
+      <w:r>
+        <w:rPr>
+          <w:rFonts w:ascii="华文中宋" w:eastAsia="华文中宋" w:hAnsi="华文中宋"/>
+        </w:rPr>
+        <w:t xml:space="preserve">, </w:t>
+      </w:r>
+      <w:proofErr w:type="spellStart"/>
+      <w:r>
+        <w:rPr>
+          <w:rFonts w:ascii="华文中宋" w:eastAsia="华文中宋" w:hAnsi="华文中宋"/>
+        </w:rPr>
+        <w:t>rcmd</w:t>
+      </w:r>
+      <w:proofErr w:type="spellEnd"/>
+      <w:r>
+        <w:rPr>
+          <w:rFonts w:ascii="华文中宋" w:eastAsia="华文中宋" w:hAnsi="华文中宋"/>
+        </w:rPr>
+        <w:t>-&gt;</w:t>
+      </w:r>
+      <w:proofErr w:type="spellStart"/>
+      <w:r>
+        <w:rPr>
+          <w:rFonts w:ascii="华文中宋" w:eastAsia="华文中宋" w:hAnsi="华文中宋"/>
+        </w:rPr>
+        <w:t>fd</w:t>
+      </w:r>
+      <w:proofErr w:type="spellEnd"/>
+      <w:r>
+        <w:rPr>
+          <w:rFonts w:ascii="华文中宋" w:eastAsia="华文中宋" w:hAnsi="华文中宋"/>
+        </w:rPr>
+        <w:t xml:space="preserve">) 中，dup2 函数用于复制文件描述符 </w:t>
+      </w:r>
+      <w:proofErr w:type="spellStart"/>
+      <w:r>
+        <w:rPr>
+          <w:rFonts w:ascii="华文中宋" w:eastAsia="华文中宋" w:hAnsi="华文中宋"/>
+        </w:rPr>
+        <w:t>file_fd</w:t>
+      </w:r>
+      <w:proofErr w:type="spellEnd"/>
+      <w:r>
+        <w:rPr>
+          <w:rFonts w:ascii="华文中宋" w:eastAsia="华文中宋" w:hAnsi="华文中宋"/>
+        </w:rPr>
+        <w:t xml:space="preserve"> 到 </w:t>
+      </w:r>
+      <w:proofErr w:type="spellStart"/>
+      <w:r>
+        <w:rPr>
+          <w:rFonts w:ascii="华文中宋" w:eastAsia="华文中宋" w:hAnsi="华文中宋"/>
+        </w:rPr>
+        <w:t>rcmd</w:t>
+      </w:r>
+      <w:proofErr w:type="spellEnd"/>
+      <w:r>
+        <w:rPr>
+          <w:rFonts w:ascii="华文中宋" w:eastAsia="华文中宋" w:hAnsi="华文中宋"/>
+        </w:rPr>
+        <w:t>-&gt;</w:t>
+      </w:r>
+      <w:proofErr w:type="spellStart"/>
+      <w:r>
+        <w:rPr>
+          <w:rFonts w:ascii="华文中宋" w:eastAsia="华文中宋" w:hAnsi="华文中宋"/>
+        </w:rPr>
+        <w:t>fd</w:t>
+      </w:r>
+      <w:proofErr w:type="spellEnd"/>
+      <w:r>
+        <w:rPr>
+          <w:rFonts w:ascii="华文中宋" w:eastAsia="华文中宋" w:hAnsi="华文中宋"/>
+        </w:rPr>
+        <w:t>。这通常是用于文件描述符的重定向操作，将一个文件描述符与另一个文件描述符关联，以实现输入/输出重定向或者管道操作。</w:t>
+      </w:r>
+    </w:p>
+    <w:p>
+      <w:pPr>
+        <w:ind w:firstLineChars="200" w:firstLine="420"/>
+        <w:jc w:val="left"/>
+        <w:rPr>
+          <w:rFonts w:ascii="华文中宋" w:eastAsia="华文中宋" w:hAnsi="华文中宋" w:hint="eastAsia"/>
+        </w:rPr>
+      </w:pPr>
+      <w:r>
+        <w:rPr>
+          <w:rFonts w:ascii="华文中宋" w:eastAsia="华文中宋" w:hAnsi="华文中宋" w:hint="eastAsia"/>
+        </w:rPr>
+        <w:t>具体来说，这行代码的作用是将</w:t>
+      </w:r>
+      <w:r>
+        <w:rPr>
+          <w:rFonts w:ascii="华文中宋" w:eastAsia="华文中宋" w:hAnsi="华文中宋"/>
+        </w:rPr>
+        <w:t xml:space="preserve"> </w:t>
+      </w:r>
+      <w:proofErr w:type="spellStart"/>
+      <w:r>
+        <w:rPr>
+          <w:rFonts w:ascii="华文中宋" w:eastAsia="华文中宋" w:hAnsi="华文中宋"/>
+        </w:rPr>
+        <w:t>file_fd</w:t>
+      </w:r>
+      <w:proofErr w:type="spellEnd"/>
+      <w:r>
+        <w:rPr>
+          <w:rFonts w:ascii="华文中宋" w:eastAsia="华文中宋" w:hAnsi="华文中宋"/>
+        </w:rPr>
+        <w:t xml:space="preserve"> 指向的文件描述符的内容复制到 </w:t>
+      </w:r>
+      <w:proofErr w:type="spellStart"/>
+      <w:r>
+        <w:rPr>
+          <w:rFonts w:ascii="华文中宋" w:eastAsia="华文中宋" w:hAnsi="华文中宋"/>
+        </w:rPr>
+        <w:t>rcmd</w:t>
+      </w:r>
+      <w:proofErr w:type="spellEnd"/>
+      <w:r>
+        <w:rPr>
+          <w:rFonts w:ascii="华文中宋" w:eastAsia="华文中宋" w:hAnsi="华文中宋"/>
+        </w:rPr>
+        <w:t>-&gt;</w:t>
+      </w:r>
+      <w:proofErr w:type="spellStart"/>
+      <w:r>
+        <w:rPr>
+          <w:rFonts w:ascii="华文中宋" w:eastAsia="华文中宋" w:hAnsi="华文中宋"/>
+        </w:rPr>
+        <w:t>fd</w:t>
+      </w:r>
+      <w:proofErr w:type="spellEnd"/>
+      <w:r>
+        <w:rPr>
+          <w:rFonts w:ascii="华文中宋" w:eastAsia="华文中宋" w:hAnsi="华文中宋"/>
+        </w:rPr>
+        <w:t xml:space="preserve"> 指向的文件描述符中。这可能会涉及以下操作：</w:t>
+      </w:r>
+    </w:p>
+    <w:p>
+      <w:pPr>
+        <w:ind w:firstLineChars="200" w:firstLine="420"/>
+        <w:jc w:val="left"/>
+        <w:rPr>
+          <w:rFonts w:ascii="华文中宋" w:eastAsia="华文中宋" w:hAnsi="华文中宋"/>
+        </w:rPr>
+      </w:pPr>
+      <w:r>
+        <w:rPr>
+          <w:rFonts w:ascii="华文中宋" w:eastAsia="华文中宋" w:hAnsi="华文中宋" w:hint="eastAsia"/>
+        </w:rPr>
+        <w:t>如果</w:t>
+      </w:r>
+      <w:r>
+        <w:rPr>
+          <w:rFonts w:ascii="华文中宋" w:eastAsia="华文中宋" w:hAnsi="华文中宋"/>
+        </w:rPr>
+        <w:t xml:space="preserve"> </w:t>
+      </w:r>
+      <w:proofErr w:type="spellStart"/>
+      <w:r>
+        <w:rPr>
+          <w:rFonts w:ascii="华文中宋" w:eastAsia="华文中宋" w:hAnsi="华文中宋"/>
+        </w:rPr>
+        <w:t>rcmd</w:t>
+      </w:r>
+      <w:proofErr w:type="spellEnd"/>
+      <w:r>
+        <w:rPr>
+          <w:rFonts w:ascii="华文中宋" w:eastAsia="华文中宋" w:hAnsi="华文中宋"/>
+        </w:rPr>
+        <w:t>-&gt;</w:t>
+      </w:r>
+      <w:proofErr w:type="spellStart"/>
+      <w:r>
+        <w:rPr>
+          <w:rFonts w:ascii="华文中宋" w:eastAsia="华文中宋" w:hAnsi="华文中宋"/>
+        </w:rPr>
+        <w:t>fd</w:t>
+      </w:r>
+      <w:proofErr w:type="spellEnd"/>
+      <w:r>
+        <w:rPr>
+          <w:rFonts w:ascii="华文中宋" w:eastAsia="华文中宋" w:hAnsi="华文中宋"/>
+        </w:rPr>
+        <w:t xml:space="preserve"> 已经打开并与某个文件或流相关联，那么 dup2 会首先关闭 </w:t>
+      </w:r>
+      <w:proofErr w:type="spellStart"/>
+      <w:r>
+        <w:rPr>
+          <w:rFonts w:ascii="华文中宋" w:eastAsia="华文中宋" w:hAnsi="华文中宋"/>
+        </w:rPr>
+        <w:t>rcmd</w:t>
+      </w:r>
+      <w:proofErr w:type="spellEnd"/>
+      <w:r>
+        <w:rPr>
+          <w:rFonts w:ascii="华文中宋" w:eastAsia="华文中宋" w:hAnsi="华文中宋"/>
+        </w:rPr>
+        <w:t>-&gt;</w:t>
+      </w:r>
+      <w:proofErr w:type="spellStart"/>
+      <w:r>
+        <w:rPr>
+          <w:rFonts w:ascii="华文中宋" w:eastAsia="华文中宋" w:hAnsi="华文中宋"/>
+        </w:rPr>
+        <w:t>fd</w:t>
+      </w:r>
+      <w:proofErr w:type="spellEnd"/>
+      <w:r>
+        <w:rPr>
+          <w:rFonts w:ascii="华文中宋" w:eastAsia="华文中宋" w:hAnsi="华文中宋"/>
+        </w:rPr>
+        <w:t xml:space="preserve">，然后将其重定向到 </w:t>
+      </w:r>
+      <w:proofErr w:type="spellStart"/>
+      <w:r>
+        <w:rPr>
+          <w:rFonts w:ascii="华文中宋" w:eastAsia="华文中宋" w:hAnsi="华文中宋"/>
+        </w:rPr>
+        <w:t>file_fd</w:t>
+      </w:r>
+      <w:proofErr w:type="spellEnd"/>
+      <w:r>
+        <w:rPr>
+          <w:rFonts w:ascii="华文中宋" w:eastAsia="华文中宋" w:hAnsi="华文中宋"/>
+        </w:rPr>
+        <w:t xml:space="preserve"> 指向的文件或流，使得 </w:t>
+      </w:r>
+      <w:proofErr w:type="spellStart"/>
+      <w:r>
+        <w:rPr>
+          <w:rFonts w:ascii="华文中宋" w:eastAsia="华文中宋" w:hAnsi="华文中宋"/>
+        </w:rPr>
+        <w:t>rcmd</w:t>
+      </w:r>
+      <w:proofErr w:type="spellEnd"/>
+      <w:r>
+        <w:rPr>
+          <w:rFonts w:ascii="华文中宋" w:eastAsia="华文中宋" w:hAnsi="华文中宋"/>
+        </w:rPr>
+        <w:t>-&gt;</w:t>
+      </w:r>
+      <w:proofErr w:type="spellStart"/>
+      <w:r>
+        <w:rPr>
+          <w:rFonts w:ascii="华文中宋" w:eastAsia="华文中宋" w:hAnsi="华文中宋"/>
+        </w:rPr>
+        <w:t>fd</w:t>
+      </w:r>
+      <w:proofErr w:type="spellEnd"/>
+      <w:r>
+        <w:rPr>
+          <w:rFonts w:ascii="华文中宋" w:eastAsia="华文中宋" w:hAnsi="华文中宋"/>
+        </w:rPr>
+        <w:t xml:space="preserve"> 成为 </w:t>
+      </w:r>
+      <w:proofErr w:type="spellStart"/>
+      <w:r>
+        <w:rPr>
+          <w:rFonts w:ascii="华文中宋" w:eastAsia="华文中宋" w:hAnsi="华文中宋"/>
+        </w:rPr>
+        <w:t>file_fd</w:t>
+      </w:r>
+      <w:proofErr w:type="spellEnd"/>
+      <w:r>
+        <w:rPr>
+          <w:rFonts w:ascii="华文中宋" w:eastAsia="华文中宋" w:hAnsi="华文中宋"/>
+        </w:rPr>
+        <w:t xml:space="preserve"> 的一个副本。</w:t>
+      </w:r>
+    </w:p>
+    <w:p>
+      <w:pPr>
+        <w:ind w:firstLineChars="200" w:firstLine="420"/>
+        <w:jc w:val="left"/>
+        <w:rPr>
+          <w:rFonts w:ascii="华文中宋" w:eastAsia="华文中宋" w:hAnsi="华文中宋"/>
+        </w:rPr>
+      </w:pPr>
+      <w:r>
+        <w:rPr>
+          <w:rFonts w:ascii="华文中宋" w:eastAsia="华文中宋" w:hAnsi="华文中宋" w:hint="eastAsia"/>
+        </w:rPr>
+        <w:t>如果</w:t>
+      </w:r>
+      <w:r>
+        <w:rPr>
+          <w:rFonts w:ascii="华文中宋" w:eastAsia="华文中宋" w:hAnsi="华文中宋"/>
+        </w:rPr>
+        <w:t xml:space="preserve"> </w:t>
+      </w:r>
+      <w:proofErr w:type="spellStart"/>
+      <w:r>
+        <w:rPr>
+          <w:rFonts w:ascii="华文中宋" w:eastAsia="华文中宋" w:hAnsi="华文中宋"/>
+        </w:rPr>
+        <w:t>rcmd</w:t>
+      </w:r>
+      <w:proofErr w:type="spellEnd"/>
+      <w:r>
+        <w:rPr>
+          <w:rFonts w:ascii="华文中宋" w:eastAsia="华文中宋" w:hAnsi="华文中宋"/>
+        </w:rPr>
+        <w:t>-&gt;</w:t>
+      </w:r>
+      <w:proofErr w:type="spellStart"/>
+      <w:r>
+        <w:rPr>
+          <w:rFonts w:ascii="华文中宋" w:eastAsia="华文中宋" w:hAnsi="华文中宋"/>
+        </w:rPr>
+        <w:t>fd</w:t>
+      </w:r>
+      <w:proofErr w:type="spellEnd"/>
+      <w:r>
+        <w:rPr>
+          <w:rFonts w:ascii="华文中宋" w:eastAsia="华文中宋" w:hAnsi="华文中宋"/>
+        </w:rPr>
+        <w:t xml:space="preserve"> 未打开，dup2 会简单地将其指向 </w:t>
+      </w:r>
+      <w:proofErr w:type="spellStart"/>
+      <w:r>
+        <w:rPr>
+          <w:rFonts w:ascii="华文中宋" w:eastAsia="华文中宋" w:hAnsi="华文中宋"/>
+        </w:rPr>
+        <w:t>file_fd</w:t>
+      </w:r>
+      <w:proofErr w:type="spellEnd"/>
+      <w:r>
+        <w:rPr>
+          <w:rFonts w:ascii="华文中宋" w:eastAsia="华文中宋" w:hAnsi="华文中宋"/>
+        </w:rPr>
+        <w:t xml:space="preserve"> 指向的文件或流，使得 </w:t>
+      </w:r>
+      <w:proofErr w:type="spellStart"/>
+      <w:r>
+        <w:rPr>
+          <w:rFonts w:ascii="华文中宋" w:eastAsia="华文中宋" w:hAnsi="华文中宋"/>
+        </w:rPr>
+        <w:t>rcmd</w:t>
+      </w:r>
+      <w:proofErr w:type="spellEnd"/>
+      <w:r>
+        <w:rPr>
+          <w:rFonts w:ascii="华文中宋" w:eastAsia="华文中宋" w:hAnsi="华文中宋"/>
+        </w:rPr>
+        <w:t>-&gt;</w:t>
+      </w:r>
+      <w:proofErr w:type="spellStart"/>
+      <w:r>
+        <w:rPr>
+          <w:rFonts w:ascii="华文中宋" w:eastAsia="华文中宋" w:hAnsi="华文中宋"/>
+        </w:rPr>
+        <w:t>fd</w:t>
+      </w:r>
+      <w:proofErr w:type="spellEnd"/>
+      <w:r>
+        <w:rPr>
+          <w:rFonts w:ascii="华文中宋" w:eastAsia="华文中宋" w:hAnsi="华文中宋"/>
+        </w:rPr>
+        <w:t xml:space="preserve"> 现在与 </w:t>
+      </w:r>
+      <w:proofErr w:type="spellStart"/>
+      <w:r>
+        <w:rPr>
+          <w:rFonts w:ascii="华文中宋" w:eastAsia="华文中宋" w:hAnsi="华文中宋"/>
+        </w:rPr>
+        <w:t>file_fd</w:t>
+      </w:r>
+      <w:proofErr w:type="spellEnd"/>
+      <w:r>
+        <w:rPr>
+          <w:rFonts w:ascii="华文中宋" w:eastAsia="华文中宋" w:hAnsi="华文中宋"/>
+        </w:rPr>
+        <w:t xml:space="preserve"> 具有相同的文件内容。</w:t>
+      </w:r>
+    </w:p>
+    <w:p>
+      <w:pPr>
+        <w:ind w:firstLineChars="200" w:firstLine="420"/>
+        <w:jc w:val="left"/>
+        <w:rPr>
+          <w:rFonts w:ascii="华文中宋" w:eastAsia="华文中宋" w:hAnsi="华文中宋" w:hint="eastAsia"/>
+        </w:rPr>
+      </w:pPr>
+      <w:r>
+        <w:rPr>
+          <w:rFonts w:ascii="华文中宋" w:eastAsia="华文中宋" w:hAnsi="华文中宋" w:hint="eastAsia"/>
+        </w:rPr>
+        <w:t>这种操作通常用于重定向进程的标准输入、标准输出或标准错误，或者在创建管道时将一个进程的输出与另一个进程的输入相连。</w:t>
+      </w:r>
+    </w:p>
+    <w:p>
+      <w:pPr>
+        <w:ind w:firstLineChars="200" w:firstLine="420"/>
+        <w:jc w:val="left"/>
         <w:rPr>
           <w:rFonts w:ascii="宋体" w:eastAsia="宋体" w:hAnsi="宋体" w:hint="eastAsia"/>
         </w:rPr>
-        <w:t>仔细阅读下面的说明后，填写代码</w:t>
+      </w:pPr>
+      <w:r>
+        <w:rPr>
+          <w:rFonts w:ascii="华文中宋" w:eastAsia="华文中宋" w:hAnsi="华文中宋" w:hint="eastAsia"/>
+        </w:rPr>
+        <w:t>需要注意的是，在执行</w:t>
+      </w:r>
+      <w:r>
+        <w:rPr>
+          <w:rFonts w:ascii="华文中宋" w:eastAsia="华文中宋" w:hAnsi="华文中宋"/>
+        </w:rPr>
+        <w:t xml:space="preserve"> dup2 后，</w:t>
+      </w:r>
+      <w:proofErr w:type="spellStart"/>
+      <w:r>
+        <w:rPr>
+          <w:rFonts w:ascii="华文中宋" w:eastAsia="华文中宋" w:hAnsi="华文中宋"/>
+        </w:rPr>
+        <w:t>rcmd</w:t>
+      </w:r>
+      <w:proofErr w:type="spellEnd"/>
+      <w:r>
+        <w:rPr>
+          <w:rFonts w:ascii="华文中宋" w:eastAsia="华文中宋" w:hAnsi="华文中宋"/>
+        </w:rPr>
+        <w:t>-&gt;</w:t>
+      </w:r>
+      <w:proofErr w:type="spellStart"/>
+      <w:r>
+        <w:rPr>
+          <w:rFonts w:ascii="华文中宋" w:eastAsia="华文中宋" w:hAnsi="华文中宋"/>
+        </w:rPr>
+        <w:t>fd</w:t>
+      </w:r>
+      <w:proofErr w:type="spellEnd"/>
+      <w:r>
+        <w:rPr>
+          <w:rFonts w:ascii="华文中宋" w:eastAsia="华文中宋" w:hAnsi="华文中宋"/>
+        </w:rPr>
+        <w:t xml:space="preserve"> 将继续指向与 </w:t>
+      </w:r>
+      <w:proofErr w:type="spellStart"/>
+      <w:r>
+        <w:rPr>
+          <w:rFonts w:ascii="华文中宋" w:eastAsia="华文中宋" w:hAnsi="华文中宋"/>
+        </w:rPr>
+        <w:t>file_fd</w:t>
+      </w:r>
+      <w:proofErr w:type="spellEnd"/>
+      <w:r>
+        <w:rPr>
+          <w:rFonts w:ascii="华文中宋" w:eastAsia="华文中宋" w:hAnsi="华文中宋"/>
+        </w:rPr>
+        <w:t xml:space="preserve"> 相同的文件或流，因此所有的读写操作将影响到这个文件或流。</w:t>
       </w:r>
     </w:p>
     <w:p>
@@ -702,7 +2006,6 @@
         <w:rPr>
           <w:noProof/>
         </w:rPr>
-        <w:lastRenderedPageBreak/>
         <w:drawing>
           <wp:inline distT="0" distB="0" distL="0" distR="0" wp14:anchorId="0DE20334" wp14:editId="32A1AAF2">
             <wp:extent cx="4997707" cy="3213265"/>
@@ -745,12 +2048,12 @@
         <w:ind w:firstLineChars="200" w:firstLine="420"/>
         <w:jc w:val="left"/>
         <w:rPr>
-          <w:rFonts w:ascii="宋体" w:eastAsia="宋体" w:hAnsi="宋体"/>
-        </w:rPr>
-      </w:pPr>
-      <w:r>
-        <w:rPr>
-          <w:rFonts w:ascii="宋体" w:eastAsia="宋体" w:hAnsi="宋体" w:hint="eastAsia"/>
+          <w:rFonts w:ascii="华文中宋" w:eastAsia="华文中宋" w:hAnsi="华文中宋"/>
+        </w:rPr>
+      </w:pPr>
+      <w:r>
+        <w:rPr>
+          <w:rFonts w:ascii="华文中宋" w:eastAsia="华文中宋" w:hAnsi="华文中宋" w:hint="eastAsia"/>
         </w:rPr>
         <w:t>测试运行，成功</w:t>
       </w:r>
@@ -769,6 +2072,7 @@
         <w:rPr>
           <w:noProof/>
         </w:rPr>
+        <w:lastRenderedPageBreak/>
         <w:drawing>
           <wp:inline distT="0" distB="0" distL="0" distR="0" wp14:anchorId="27300711" wp14:editId="788BD7D6">
             <wp:extent cx="3321221" cy="2476627"/>
@@ -830,30 +2134,24 @@
         <w:ind w:firstLineChars="200" w:firstLine="420"/>
         <w:jc w:val="left"/>
         <w:rPr>
-          <w:rFonts w:ascii="宋体" w:eastAsia="宋体" w:hAnsi="宋体"/>
-        </w:rPr>
-      </w:pPr>
-      <w:r>
-        <w:rPr>
-          <w:rFonts w:ascii="宋体" w:eastAsia="宋体" w:hAnsi="宋体" w:hint="eastAsia"/>
-        </w:rPr>
-        <w:t>管道操作需要用到</w:t>
-      </w:r>
-      <w:r>
-        <w:rPr>
-          <w:rFonts w:ascii="宋体" w:eastAsia="宋体" w:hAnsi="宋体" w:hint="eastAsia"/>
-        </w:rPr>
-        <w:t>使用了</w:t>
-      </w:r>
-      <w:r>
-        <w:rPr>
-          <w:rFonts w:ascii="宋体" w:eastAsia="宋体" w:hAnsi="宋体"/>
+          <w:rFonts w:ascii="华文中宋" w:eastAsia="华文中宋" w:hAnsi="华文中宋"/>
+        </w:rPr>
+      </w:pPr>
+      <w:r>
+        <w:rPr>
+          <w:rFonts w:ascii="华文中宋" w:eastAsia="华文中宋" w:hAnsi="华文中宋" w:hint="eastAsia"/>
+        </w:rPr>
+        <w:t>管道操作需要用到使用了</w:t>
+      </w:r>
+      <w:r>
+        <w:rPr>
+          <w:rFonts w:ascii="华文中宋" w:eastAsia="华文中宋" w:hAnsi="华文中宋"/>
         </w:rPr>
         <w:t>pipe、fork、close和dup等系统调用。</w:t>
       </w:r>
       <w:r>
         <w:rPr>
-          <w:rFonts w:ascii="宋体" w:eastAsia="宋体" w:hAnsi="宋体" w:hint="eastAsia"/>
+          <w:rFonts w:ascii="华文中宋" w:eastAsia="华文中宋" w:hAnsi="华文中宋" w:hint="eastAsia"/>
         </w:rPr>
         <w:t>使用man命令查询具体函数。</w:t>
       </w:r>
@@ -863,59 +2161,316 @@
         <w:ind w:firstLineChars="200" w:firstLine="420"/>
         <w:jc w:val="left"/>
         <w:rPr>
-          <w:rFonts w:ascii="宋体" w:eastAsia="宋体" w:hAnsi="宋体"/>
-        </w:rPr>
-      </w:pPr>
-      <w:r>
-        <w:rPr>
-          <w:rFonts w:ascii="宋体" w:eastAsia="宋体" w:hAnsi="宋体" w:hint="eastAsia"/>
-        </w:rPr>
-        <w:t>使用</w:t>
-      </w:r>
-      <w:r>
-        <w:rPr>
-          <w:rFonts w:ascii="宋体" w:eastAsia="宋体" w:hAnsi="宋体"/>
-        </w:rPr>
-        <w:t>pipe系统调用创建管道</w:t>
-      </w:r>
-      <w:r>
-        <w:rPr>
-          <w:rFonts w:ascii="宋体" w:eastAsia="宋体" w:hAnsi="宋体" w:hint="eastAsia"/>
-        </w:rPr>
-        <w:t>，</w:t>
-      </w:r>
-      <w:r>
-        <w:rPr>
-          <w:rFonts w:ascii="宋体" w:eastAsia="宋体" w:hAnsi="宋体" w:hint="eastAsia"/>
-        </w:rPr>
-        <w:t>读取数据的文件描述符在子进程中使用，而写入数据的文件描述符在父进程中使用。需要创建两个子进程，一个用于执行前一个命令，另一个用于执行后一个命令。父进程则用于等待这两个子进程的完成。在子进程中，需要将标准输出或标准输入重定向到管道的读或写文件描述符。这可以使用</w:t>
-      </w:r>
-      <w:r>
-        <w:rPr>
-          <w:rFonts w:ascii="宋体" w:eastAsia="宋体" w:hAnsi="宋体"/>
-        </w:rPr>
-        <w:t>dup2系统调用完成。例如，将标准输出重定向到管道的写入端</w:t>
-      </w:r>
-      <w:r>
-        <w:rPr>
-          <w:rFonts w:ascii="宋体" w:eastAsia="宋体" w:hAnsi="宋体" w:hint="eastAsia"/>
-        </w:rPr>
-        <w:t>。</w:t>
-      </w:r>
-    </w:p>
-    <w:p>
-      <w:pPr>
-        <w:ind w:firstLineChars="200" w:firstLine="420"/>
-        <w:jc w:val="left"/>
-        <w:rPr>
-          <w:rFonts w:ascii="宋体" w:eastAsia="宋体" w:hAnsi="宋体"/>
-        </w:rPr>
-      </w:pPr>
-      <w:r>
-        <w:rPr>
-          <w:rFonts w:ascii="宋体" w:eastAsia="宋体" w:hAnsi="宋体" w:hint="eastAsia"/>
-        </w:rPr>
-        <w:t>如果有多个管道命令，可以使用循环创建多个管道和子进程来处理它们。</w:t>
+          <w:rFonts w:ascii="华文中宋" w:eastAsia="华文中宋" w:hAnsi="华文中宋" w:hint="eastAsia"/>
+        </w:rPr>
+      </w:pPr>
+      <w:r>
+        <w:rPr>
+          <w:rFonts w:ascii="华文中宋" w:eastAsia="华文中宋" w:hAnsi="华文中宋"/>
+        </w:rPr>
+        <w:t>pipe、fork、close 和 dup 是在Unix-like操作系统中常用于创建管道和进程间通信的系统调用，它们通常一起使用。</w:t>
+      </w:r>
+    </w:p>
+    <w:p>
+      <w:pPr>
+        <w:ind w:firstLineChars="200" w:firstLine="420"/>
+        <w:jc w:val="left"/>
+        <w:rPr>
+          <w:rFonts w:ascii="华文中宋" w:eastAsia="华文中宋" w:hAnsi="华文中宋" w:hint="eastAsia"/>
+          <w:b/>
+          <w:bCs/>
+        </w:rPr>
+      </w:pPr>
+      <w:r>
+        <w:rPr>
+          <w:rFonts w:ascii="华文中宋" w:eastAsia="华文中宋" w:hAnsi="华文中宋"/>
+          <w:b/>
+          <w:bCs/>
+        </w:rPr>
+        <w:t>pipe 函数：</w:t>
+      </w:r>
+    </w:p>
+    <w:p>
+      <w:pPr>
+        <w:ind w:firstLineChars="200" w:firstLine="420"/>
+        <w:jc w:val="left"/>
+        <w:rPr>
+          <w:rFonts w:ascii="华文中宋" w:eastAsia="华文中宋" w:hAnsi="华文中宋"/>
+        </w:rPr>
+      </w:pPr>
+      <w:r>
+        <w:rPr>
+          <w:rFonts w:ascii="华文中宋" w:eastAsia="华文中宋" w:hAnsi="华文中宋"/>
+        </w:rPr>
+        <w:t>pipe 用于创建一个管道，它可以在两个进程之间传递数据。管道有两个文件描述符，一个用于读取数据，另一个用于写入数据。</w:t>
+      </w:r>
+    </w:p>
+    <w:p>
+      <w:pPr>
+        <w:ind w:firstLineChars="200" w:firstLine="420"/>
+        <w:jc w:val="left"/>
+        <w:rPr>
+          <w:rFonts w:ascii="华文中宋" w:eastAsia="华文中宋" w:hAnsi="华文中宋"/>
+        </w:rPr>
+      </w:pPr>
+      <w:r>
+        <w:rPr>
+          <w:rFonts w:ascii="华文中宋" w:eastAsia="华文中宋" w:hAnsi="华文中宋"/>
+        </w:rPr>
+        <w:t xml:space="preserve">pipe 函数的原型为：int </w:t>
+      </w:r>
+      <w:proofErr w:type="gramStart"/>
+      <w:r>
+        <w:rPr>
+          <w:rFonts w:ascii="华文中宋" w:eastAsia="华文中宋" w:hAnsi="华文中宋"/>
+        </w:rPr>
+        <w:t>pipe(</w:t>
+      </w:r>
+      <w:proofErr w:type="gramEnd"/>
+      <w:r>
+        <w:rPr>
+          <w:rFonts w:ascii="华文中宋" w:eastAsia="华文中宋" w:hAnsi="华文中宋"/>
+        </w:rPr>
+        <w:t xml:space="preserve">int </w:t>
+      </w:r>
+      <w:proofErr w:type="spellStart"/>
+      <w:r>
+        <w:rPr>
+          <w:rFonts w:ascii="华文中宋" w:eastAsia="华文中宋" w:hAnsi="华文中宋"/>
+        </w:rPr>
+        <w:t>pipefd</w:t>
+      </w:r>
+      <w:proofErr w:type="spellEnd"/>
+      <w:r>
+        <w:rPr>
+          <w:rFonts w:ascii="华文中宋" w:eastAsia="华文中宋" w:hAnsi="华文中宋"/>
+        </w:rPr>
+        <w:t>[2]);</w:t>
+      </w:r>
+    </w:p>
+    <w:p>
+      <w:pPr>
+        <w:ind w:firstLineChars="200" w:firstLine="420"/>
+        <w:jc w:val="left"/>
+        <w:rPr>
+          <w:rFonts w:ascii="华文中宋" w:eastAsia="华文中宋" w:hAnsi="华文中宋"/>
+        </w:rPr>
+      </w:pPr>
+      <w:proofErr w:type="spellStart"/>
+      <w:r>
+        <w:rPr>
+          <w:rFonts w:ascii="华文中宋" w:eastAsia="华文中宋" w:hAnsi="华文中宋"/>
+        </w:rPr>
+        <w:t>pipefd</w:t>
+      </w:r>
+      <w:proofErr w:type="spellEnd"/>
+      <w:r>
+        <w:rPr>
+          <w:rFonts w:ascii="华文中宋" w:eastAsia="华文中宋" w:hAnsi="华文中宋"/>
+        </w:rPr>
+        <w:t xml:space="preserve"> 是一个长度为2的整数数组，用于存储管道的两个文件描述符，</w:t>
+      </w:r>
+      <w:proofErr w:type="spellStart"/>
+      <w:r>
+        <w:rPr>
+          <w:rFonts w:ascii="华文中宋" w:eastAsia="华文中宋" w:hAnsi="华文中宋"/>
+        </w:rPr>
+        <w:t>pipefd</w:t>
+      </w:r>
+      <w:proofErr w:type="spellEnd"/>
+      <w:r>
+        <w:rPr>
+          <w:rFonts w:ascii="华文中宋" w:eastAsia="华文中宋" w:hAnsi="华文中宋"/>
+        </w:rPr>
+        <w:t>[0] 用于读取数据，</w:t>
+      </w:r>
+      <w:proofErr w:type="spellStart"/>
+      <w:r>
+        <w:rPr>
+          <w:rFonts w:ascii="华文中宋" w:eastAsia="华文中宋" w:hAnsi="华文中宋"/>
+        </w:rPr>
+        <w:t>pipefd</w:t>
+      </w:r>
+      <w:proofErr w:type="spellEnd"/>
+      <w:r>
+        <w:rPr>
+          <w:rFonts w:ascii="华文中宋" w:eastAsia="华文中宋" w:hAnsi="华文中宋"/>
+        </w:rPr>
+        <w:t>[1] 用于写入数据。</w:t>
+      </w:r>
+    </w:p>
+    <w:p>
+      <w:pPr>
+        <w:ind w:firstLineChars="200" w:firstLine="420"/>
+        <w:jc w:val="left"/>
+        <w:rPr>
+          <w:rFonts w:ascii="华文中宋" w:eastAsia="华文中宋" w:hAnsi="华文中宋" w:hint="eastAsia"/>
+          <w:b/>
+          <w:bCs/>
+        </w:rPr>
+      </w:pPr>
+      <w:r>
+        <w:rPr>
+          <w:rFonts w:ascii="华文中宋" w:eastAsia="华文中宋" w:hAnsi="华文中宋"/>
+          <w:b/>
+          <w:bCs/>
+        </w:rPr>
+        <w:t>fork 函数：</w:t>
+      </w:r>
+    </w:p>
+    <w:p>
+      <w:pPr>
+        <w:ind w:firstLineChars="200" w:firstLine="420"/>
+        <w:jc w:val="left"/>
+        <w:rPr>
+          <w:rFonts w:ascii="华文中宋" w:eastAsia="华文中宋" w:hAnsi="华文中宋"/>
+        </w:rPr>
+      </w:pPr>
+      <w:r>
+        <w:rPr>
+          <w:rFonts w:ascii="华文中宋" w:eastAsia="华文中宋" w:hAnsi="华文中宋"/>
+        </w:rPr>
+        <w:t>fork 用于创建一个新的进程，新进程是调用进程的副本。这两个进程几乎完全相同，但有不同的进程ID（PID）。</w:t>
+      </w:r>
+    </w:p>
+    <w:p>
+      <w:pPr>
+        <w:ind w:firstLineChars="200" w:firstLine="420"/>
+        <w:jc w:val="left"/>
+        <w:rPr>
+          <w:rFonts w:ascii="华文中宋" w:eastAsia="华文中宋" w:hAnsi="华文中宋"/>
+        </w:rPr>
+      </w:pPr>
+      <w:r>
+        <w:rPr>
+          <w:rFonts w:ascii="华文中宋" w:eastAsia="华文中宋" w:hAnsi="华文中宋" w:hint="eastAsia"/>
+        </w:rPr>
+        <w:t>子进程通常用于执行不同的任务，例如在管道通信中，一个进程用于写入数据，另一个进程用于读取数据。</w:t>
+      </w:r>
+    </w:p>
+    <w:p>
+      <w:pPr>
+        <w:ind w:firstLineChars="200" w:firstLine="420"/>
+        <w:jc w:val="left"/>
+        <w:rPr>
+          <w:rFonts w:ascii="华文中宋" w:eastAsia="华文中宋" w:hAnsi="华文中宋"/>
+        </w:rPr>
+      </w:pPr>
+      <w:r>
+        <w:rPr>
+          <w:rFonts w:ascii="华文中宋" w:eastAsia="华文中宋" w:hAnsi="华文中宋" w:hint="eastAsia"/>
+        </w:rPr>
+        <w:t>父进程和子进程都会继续执行后续代码，但可以通过返回值来区分哪个进程是父进程，哪个是子进程。</w:t>
+      </w:r>
+    </w:p>
+    <w:p>
+      <w:pPr>
+        <w:ind w:firstLineChars="200" w:firstLine="420"/>
+        <w:jc w:val="left"/>
+        <w:rPr>
+          <w:rFonts w:ascii="华文中宋" w:eastAsia="华文中宋" w:hAnsi="华文中宋" w:hint="eastAsia"/>
+          <w:b/>
+          <w:bCs/>
+        </w:rPr>
+      </w:pPr>
+      <w:r>
+        <w:rPr>
+          <w:rFonts w:ascii="华文中宋" w:eastAsia="华文中宋" w:hAnsi="华文中宋"/>
+          <w:b/>
+          <w:bCs/>
+        </w:rPr>
+        <w:t>close 函数：</w:t>
+      </w:r>
+    </w:p>
+    <w:p>
+      <w:pPr>
+        <w:ind w:firstLineChars="200" w:firstLine="420"/>
+        <w:jc w:val="left"/>
+        <w:rPr>
+          <w:rFonts w:ascii="华文中宋" w:eastAsia="华文中宋" w:hAnsi="华文中宋"/>
+        </w:rPr>
+      </w:pPr>
+      <w:r>
+        <w:rPr>
+          <w:rFonts w:ascii="华文中宋" w:eastAsia="华文中宋" w:hAnsi="华文中宋"/>
+        </w:rPr>
+        <w:t>close 用于关闭一个文件描述符，释放相关资源。在管道通信中，通常在父子进程中使用 close 来关闭不需要的文件描述符，以防止资源泄漏。</w:t>
+      </w:r>
+    </w:p>
+    <w:p>
+      <w:pPr>
+        <w:ind w:firstLineChars="200" w:firstLine="420"/>
+        <w:jc w:val="left"/>
+        <w:rPr>
+          <w:rFonts w:ascii="华文中宋" w:eastAsia="华文中宋" w:hAnsi="华文中宋" w:hint="eastAsia"/>
+          <w:b/>
+          <w:bCs/>
+        </w:rPr>
+      </w:pPr>
+      <w:r>
+        <w:rPr>
+          <w:rFonts w:ascii="华文中宋" w:eastAsia="华文中宋" w:hAnsi="华文中宋"/>
+          <w:b/>
+          <w:bCs/>
+        </w:rPr>
+        <w:t>dup 函数：</w:t>
+      </w:r>
+    </w:p>
+    <w:p>
+      <w:pPr>
+        <w:ind w:firstLineChars="200" w:firstLine="420"/>
+        <w:jc w:val="left"/>
+        <w:rPr>
+          <w:rFonts w:ascii="华文中宋" w:eastAsia="华文中宋" w:hAnsi="华文中宋"/>
+        </w:rPr>
+      </w:pPr>
+      <w:r>
+        <w:rPr>
+          <w:rFonts w:ascii="华文中宋" w:eastAsia="华文中宋" w:hAnsi="华文中宋"/>
+        </w:rPr>
+        <w:t>dup 用于复制文件描述符，创建一个副本，该副本与原始文件描述符指向相同的文件或流。这可以用于在不同的文件描述符上进行读写操作，以实现进程间通信。</w:t>
+      </w:r>
+    </w:p>
+    <w:p>
+      <w:pPr>
+        <w:ind w:firstLineChars="200" w:firstLine="420"/>
+        <w:jc w:val="left"/>
+        <w:rPr>
+          <w:rFonts w:ascii="华文中宋" w:eastAsia="华文中宋" w:hAnsi="华文中宋"/>
+        </w:rPr>
+      </w:pPr>
+      <w:r>
+        <w:rPr>
+          <w:rFonts w:ascii="华文中宋" w:eastAsia="华文中宋" w:hAnsi="华文中宋" w:hint="eastAsia"/>
+        </w:rPr>
+        <w:t>例如，在子进程中，可以使用</w:t>
+      </w:r>
+      <w:r>
+        <w:rPr>
+          <w:rFonts w:ascii="华文中宋" w:eastAsia="华文中宋" w:hAnsi="华文中宋"/>
+        </w:rPr>
+        <w:t xml:space="preserve"> dup 复制标准输出文件描述符，然后使用 close 关闭原始标准输出文件描述符，以将子进程的标准输出重定向到管道。</w:t>
+      </w:r>
+    </w:p>
+    <w:p>
+      <w:pPr>
+        <w:ind w:firstLineChars="200" w:firstLine="420"/>
+        <w:jc w:val="left"/>
+        <w:rPr>
+          <w:rFonts w:ascii="华文中宋" w:eastAsia="华文中宋" w:hAnsi="华文中宋" w:hint="eastAsia"/>
+        </w:rPr>
+      </w:pPr>
+      <w:r>
+        <w:rPr>
+          <w:rFonts w:ascii="华文中宋" w:eastAsia="华文中宋" w:hAnsi="华文中宋" w:hint="eastAsia"/>
+        </w:rPr>
+        <w:t>综合使用这些系统调用，可以在父子进程之间创建管道，将数据从一个进程传递到另一个进程，通过</w:t>
+      </w:r>
+      <w:r>
+        <w:rPr>
+          <w:rFonts w:ascii="华文中宋" w:eastAsia="华文中宋" w:hAnsi="华文中宋"/>
+        </w:rPr>
+        <w:t xml:space="preserve"> fork 创建子进程，使用 close 关闭不需要的文件描述符，以及使用 dup 进行输入/输出重定向。这是实现进程间通信的常见方法之一。</w:t>
       </w:r>
     </w:p>
     <w:p>
@@ -1025,26 +2580,26 @@
       <w:pPr>
         <w:ind w:firstLineChars="200" w:firstLine="420"/>
         <w:rPr>
-          <w:rFonts w:ascii="宋体" w:eastAsia="宋体" w:hAnsi="宋体"/>
-        </w:rPr>
-      </w:pPr>
-      <w:r>
-        <w:rPr>
-          <w:rFonts w:ascii="宋体" w:eastAsia="宋体" w:hAnsi="宋体" w:hint="eastAsia"/>
+          <w:rFonts w:ascii="华文中宋" w:eastAsia="华文中宋" w:hAnsi="华文中宋"/>
+        </w:rPr>
+      </w:pPr>
+      <w:r>
+        <w:rPr>
+          <w:rFonts w:ascii="华文中宋" w:eastAsia="华文中宋" w:hAnsi="华文中宋" w:hint="eastAsia"/>
         </w:rPr>
         <w:t>实验不是很难，但是需要我们去认证阅读</w:t>
       </w:r>
       <w:proofErr w:type="spellStart"/>
       <w:r>
         <w:rPr>
-          <w:rFonts w:ascii="宋体" w:eastAsia="宋体" w:hAnsi="宋体" w:hint="eastAsia"/>
+          <w:rFonts w:ascii="华文中宋" w:eastAsia="华文中宋" w:hAnsi="华文中宋" w:hint="eastAsia"/>
         </w:rPr>
         <w:t>linux</w:t>
       </w:r>
       <w:proofErr w:type="spellEnd"/>
       <w:r>
         <w:rPr>
-          <w:rFonts w:ascii="宋体" w:eastAsia="宋体" w:hAnsi="宋体" w:hint="eastAsia"/>
+          <w:rFonts w:ascii="华文中宋" w:eastAsia="华文中宋" w:hAnsi="华文中宋" w:hint="eastAsia"/>
         </w:rPr>
         <w:t>编程手册，在这期间，准确快速地阅读英文手册是一个难点，希望能够通过不断的锻炼渐渐摆脱翻译软件。</w:t>
       </w:r>
@@ -1053,30 +2608,30 @@
       <w:pPr>
         <w:ind w:firstLineChars="200" w:firstLine="420"/>
         <w:rPr>
-          <w:rFonts w:ascii="宋体" w:eastAsia="宋体" w:hAnsi="宋体" w:hint="eastAsia"/>
-        </w:rPr>
-      </w:pPr>
-      <w:r>
-        <w:rPr>
-          <w:rFonts w:ascii="宋体" w:eastAsia="宋体" w:hAnsi="宋体" w:hint="eastAsia"/>
+          <w:rFonts w:ascii="华文中宋" w:eastAsia="华文中宋" w:hAnsi="华文中宋"/>
+        </w:rPr>
+      </w:pPr>
+      <w:r>
+        <w:rPr>
+          <w:rFonts w:ascii="华文中宋" w:eastAsia="华文中宋" w:hAnsi="华文中宋" w:hint="eastAsia"/>
         </w:rPr>
         <w:t>通过本次实验，我们成功实现了一个基本的</w:t>
       </w:r>
       <w:r>
         <w:rPr>
-          <w:rFonts w:ascii="宋体" w:eastAsia="宋体" w:hAnsi="宋体"/>
+          <w:rFonts w:ascii="华文中宋" w:eastAsia="华文中宋" w:hAnsi="华文中宋"/>
         </w:rPr>
         <w:t>Unix Shell，具备了运行原生Linux程序、输入输出重定向和管道操作的功能。我们熟悉了系统调用接口和Shell的工作原理，提高了操作系统原理的实际编程能力。</w:t>
       </w:r>
       <w:r>
         <w:rPr>
-          <w:rFonts w:ascii="宋体" w:eastAsia="宋体" w:hAnsi="宋体" w:hint="eastAsia"/>
+          <w:rFonts w:ascii="华文中宋" w:eastAsia="华文中宋" w:hAnsi="华文中宋" w:hint="eastAsia"/>
         </w:rPr>
         <w:t>本次实验使我们更深入地理解了操作系统原理，特别是</w:t>
       </w:r>
       <w:r>
         <w:rPr>
-          <w:rFonts w:ascii="宋体" w:eastAsia="宋体" w:hAnsi="宋体"/>
+          <w:rFonts w:ascii="华文中宋" w:eastAsia="华文中宋" w:hAnsi="华文中宋"/>
         </w:rPr>
         <w:t>Shell的实现。我们成功地实现了所需的功能，同时也学到了如何查看系统调用文档和调试Shell程序。在接下来的实验中，我们将继续学习和扩展Shell的功能，以更好地理解操作系统的工作原理。</w:t>
       </w:r>

</xml_diff>